<commit_message>
fixed legend breaks of Genus plots
</commit_message>
<xml_diff>
--- a/writing/Analysis_and_Results.docx
+++ b/writing/Analysis_and_Results.docx
@@ -5,49 +5,80 @@
     <w:p>
       <w:pPr>
         <w:pStyle w:val="Body"/>
-      </w:pPr>
-    </w:p>
-    <w:p>
-      <w:pPr>
-        <w:pStyle w:val="Body"/>
-      </w:pPr>
-      <w:r>
+        <w:rPr>
+          <w:rFonts w:ascii="Calibri" w:hAnsi="Calibri" w:cs="Calibri"/>
+        </w:rPr>
+      </w:pPr>
+    </w:p>
+    <w:p>
+      <w:pPr>
+        <w:pStyle w:val="Body"/>
+        <w:rPr>
+          <w:rFonts w:ascii="Calibri" w:hAnsi="Calibri" w:cs="Calibri"/>
+        </w:rPr>
+      </w:pPr>
+      <w:r>
+        <w:rPr>
+          <w:rFonts w:ascii="Calibri" w:hAnsi="Calibri" w:cs="Calibri"/>
+        </w:rPr>
         <w:t>ANALYSIS</w:t>
       </w:r>
     </w:p>
     <w:p>
       <w:pPr>
         <w:pStyle w:val="Body"/>
-      </w:pPr>
-    </w:p>
-    <w:p>
-      <w:pPr>
-        <w:pStyle w:val="Body"/>
-      </w:pPr>
-      <w:r>
+        <w:rPr>
+          <w:rFonts w:ascii="Calibri" w:hAnsi="Calibri" w:cs="Calibri"/>
+        </w:rPr>
+      </w:pPr>
+    </w:p>
+    <w:p>
+      <w:pPr>
+        <w:pStyle w:val="Body"/>
+        <w:rPr>
+          <w:rFonts w:ascii="Calibri" w:hAnsi="Calibri" w:cs="Calibri"/>
+        </w:rPr>
+      </w:pPr>
+      <w:r>
+        <w:rPr>
+          <w:rFonts w:ascii="Calibri" w:hAnsi="Calibri" w:cs="Calibri"/>
+        </w:rPr>
         <w:t>Scott, D. W. (1992) </w:t>
       </w:r>
       <w:r>
         <w:rPr>
+          <w:rFonts w:ascii="Calibri" w:hAnsi="Calibri" w:cs="Calibri"/>
           <w:i/>
           <w:iCs/>
         </w:rPr>
         <w:t>Multivariate Density Estimation: Theory, Practice, and Visualization.</w:t>
       </w:r>
       <w:r>
+        <w:rPr>
+          <w:rFonts w:ascii="Calibri" w:hAnsi="Calibri" w:cs="Calibri"/>
+        </w:rPr>
         <w:t> New York: Wiley.</w:t>
       </w:r>
     </w:p>
     <w:p>
       <w:pPr>
         <w:pStyle w:val="Body"/>
-      </w:pPr>
-    </w:p>
-    <w:p>
-      <w:pPr>
-        <w:pStyle w:val="Body"/>
-      </w:pPr>
-      <w:r>
+        <w:rPr>
+          <w:rFonts w:ascii="Calibri" w:hAnsi="Calibri" w:cs="Calibri"/>
+        </w:rPr>
+      </w:pPr>
+    </w:p>
+    <w:p>
+      <w:pPr>
+        <w:pStyle w:val="Body"/>
+        <w:rPr>
+          <w:rFonts w:ascii="Calibri" w:hAnsi="Calibri" w:cs="Calibri"/>
+        </w:rPr>
+      </w:pPr>
+      <w:r>
+        <w:rPr>
+          <w:rFonts w:ascii="Calibri" w:hAnsi="Calibri" w:cs="Calibri"/>
+        </w:rPr>
         <w:t>RESULTS</w:t>
       </w:r>
     </w:p>
@@ -55,6 +86,7 @@
       <w:pPr>
         <w:pStyle w:val="Body"/>
         <w:rPr>
+          <w:rFonts w:ascii="Calibri" w:hAnsi="Calibri" w:cs="Calibri"/>
           <w:u w:val="single"/>
         </w:rPr>
       </w:pPr>
@@ -62,201 +94,124 @@
     <w:p>
       <w:pPr>
         <w:rPr>
-          <w:rFonts w:ascii="Helvetica Neue" w:hAnsi="Helvetica Neue"/>
-          <w:u w:val="single"/>
-        </w:rPr>
-      </w:pPr>
-      <w:r>
-        <w:rPr>
-          <w:rFonts w:ascii="Helvetica Neue" w:hAnsi="Helvetica Neue"/>
-          <w:u w:val="single"/>
-        </w:rPr>
-        <w:t xml:space="preserve">Across </w:t>
-      </w:r>
-      <w:r>
-        <w:rPr>
-          <w:rFonts w:ascii="Helvetica Neue" w:hAnsi="Helvetica Neue"/>
-          <w:u w:val="single"/>
-        </w:rPr>
-        <w:t>the three</w:t>
-      </w:r>
-      <w:r>
-        <w:rPr>
-          <w:rFonts w:ascii="Helvetica Neue" w:hAnsi="Helvetica Neue"/>
-          <w:u w:val="single"/>
-        </w:rPr>
-        <w:t xml:space="preserve"> sites and </w:t>
-      </w:r>
-      <w:r>
-        <w:rPr>
-          <w:rFonts w:ascii="Helvetica Neue" w:hAnsi="Helvetica Neue"/>
-          <w:u w:val="single"/>
-        </w:rPr>
-        <w:t>seven</w:t>
-      </w:r>
-      <w:r>
-        <w:rPr>
-          <w:rFonts w:ascii="Helvetica Neue" w:hAnsi="Helvetica Neue"/>
-          <w:u w:val="single"/>
-        </w:rPr>
-        <w:t xml:space="preserve"> years of the project we collected a total of 25,441 bee specimens. Of these specimens, 25,017 (98.33%) were identified to the species level, representing 118 species from five families and 24 genera. Of the remaining </w:t>
-      </w:r>
-      <w:r>
-        <w:rPr>
-          <w:rFonts w:ascii="Helvetica Neue" w:hAnsi="Helvetica Neue"/>
-          <w:u w:val="single"/>
-        </w:rPr>
-        <w:t xml:space="preserve">424 </w:t>
-      </w:r>
-      <w:r>
-        <w:rPr>
-          <w:rFonts w:ascii="Helvetica Neue" w:hAnsi="Helvetica Neue"/>
-          <w:u w:val="single"/>
-        </w:rPr>
-        <w:t>specimens, 376 (</w:t>
-      </w:r>
-      <w:r>
-        <w:rPr>
-          <w:rFonts w:ascii="Helvetica Neue" w:hAnsi="Helvetica Neue"/>
-          <w:u w:val="single"/>
-        </w:rPr>
-        <w:t>1.48</w:t>
-      </w:r>
-      <w:r>
-        <w:rPr>
-          <w:rFonts w:ascii="Helvetica Neue" w:hAnsi="Helvetica Neue"/>
-          <w:u w:val="single"/>
-        </w:rPr>
-        <w:t xml:space="preserve">%) were identified to morphospecies, representing potentially 35 additional species within the genera: </w:t>
+          <w:rFonts w:ascii="Calibri" w:hAnsi="Calibri" w:cs="Calibri"/>
+          <w:sz w:val="22"/>
+          <w:szCs w:val="22"/>
+        </w:rPr>
+      </w:pPr>
+      <w:r>
+        <w:rPr>
+          <w:rFonts w:ascii="Calibri" w:hAnsi="Calibri" w:cs="Calibri"/>
+          <w:sz w:val="22"/>
+          <w:szCs w:val="22"/>
+        </w:rPr>
+        <w:t xml:space="preserve">Across the three sites and seven years of the project we collected a total of 25,441 bee specimens. Of these specimens, 25,017 (98.33%) were identified to the species level, representing 118 species from five families and 24 genera. Of the remaining 424 specimens, 376 (1.48%) were identified to morphospecies, representing potentially 35 additional species within the genera: </w:t>
       </w:r>
       <w:proofErr w:type="spellStart"/>
       <w:r>
         <w:rPr>
-          <w:rFonts w:ascii="Helvetica Neue" w:hAnsi="Helvetica Neue"/>
-          <w:u w:val="single"/>
+          <w:rFonts w:ascii="Calibri" w:hAnsi="Calibri" w:cs="Calibri"/>
+          <w:sz w:val="22"/>
+          <w:szCs w:val="22"/>
         </w:rPr>
         <w:t>Nomada</w:t>
       </w:r>
       <w:proofErr w:type="spellEnd"/>
       <w:r>
         <w:rPr>
-          <w:rFonts w:ascii="Helvetica Neue" w:hAnsi="Helvetica Neue"/>
-          <w:u w:val="single"/>
+          <w:rFonts w:ascii="Calibri" w:hAnsi="Calibri" w:cs="Calibri"/>
+          <w:sz w:val="22"/>
+          <w:szCs w:val="22"/>
         </w:rPr>
         <w:t xml:space="preserve">, Osmia, </w:t>
       </w:r>
       <w:proofErr w:type="spellStart"/>
       <w:r>
         <w:rPr>
-          <w:rFonts w:ascii="Helvetica Neue" w:hAnsi="Helvetica Neue"/>
-          <w:u w:val="single"/>
+          <w:rFonts w:ascii="Calibri" w:hAnsi="Calibri" w:cs="Calibri"/>
+          <w:sz w:val="22"/>
+          <w:szCs w:val="22"/>
         </w:rPr>
         <w:t>Sphecodes</w:t>
       </w:r>
       <w:proofErr w:type="spellEnd"/>
       <w:r>
         <w:rPr>
-          <w:rFonts w:ascii="Helvetica Neue" w:hAnsi="Helvetica Neue"/>
-          <w:u w:val="single"/>
+          <w:rFonts w:ascii="Calibri" w:hAnsi="Calibri" w:cs="Calibri"/>
+          <w:sz w:val="22"/>
+          <w:szCs w:val="22"/>
         </w:rPr>
         <w:t xml:space="preserve">, and </w:t>
       </w:r>
       <w:proofErr w:type="spellStart"/>
       <w:r>
         <w:rPr>
-          <w:rFonts w:ascii="Helvetica Neue" w:hAnsi="Helvetica Neue"/>
-          <w:u w:val="single"/>
+          <w:rFonts w:ascii="Calibri" w:hAnsi="Calibri" w:cs="Calibri"/>
+          <w:sz w:val="22"/>
+          <w:szCs w:val="22"/>
         </w:rPr>
         <w:t>Triepeolus</w:t>
       </w:r>
       <w:proofErr w:type="spellEnd"/>
       <w:r>
         <w:rPr>
-          <w:rFonts w:ascii="Helvetica Neue" w:hAnsi="Helvetica Neue"/>
-          <w:u w:val="single"/>
-        </w:rPr>
-        <w:t xml:space="preserve">. </w:t>
-      </w:r>
-      <w:r>
-        <w:rPr>
-          <w:rFonts w:ascii="Helvetica Neue" w:hAnsi="Helvetica Neue"/>
-          <w:u w:val="single"/>
-        </w:rPr>
-        <w:t xml:space="preserve">The remaining 48 specimens (0.19%) </w:t>
-      </w:r>
-      <w:r>
-        <w:rPr>
-          <w:rFonts w:ascii="Helvetica Neue" w:hAnsi="Helvetica Neue"/>
-          <w:u w:val="single"/>
-        </w:rPr>
-        <w:t>were damaged</w:t>
-      </w:r>
-      <w:r>
-        <w:rPr>
-          <w:rFonts w:ascii="Helvetica Neue" w:hAnsi="Helvetica Neue"/>
-          <w:u w:val="single"/>
-        </w:rPr>
-        <w:t>, hindering</w:t>
-      </w:r>
-      <w:r>
-        <w:rPr>
-          <w:rFonts w:ascii="Helvetica Neue" w:hAnsi="Helvetica Neue"/>
-          <w:u w:val="single"/>
-        </w:rPr>
-        <w:t xml:space="preserve"> species-level identification, however, these specimens were </w:t>
-      </w:r>
-      <w:r>
-        <w:rPr>
-          <w:rFonts w:ascii="Helvetica Neue" w:hAnsi="Helvetica Neue"/>
-          <w:u w:val="single"/>
-        </w:rPr>
-        <w:t xml:space="preserve">confidently </w:t>
-      </w:r>
-      <w:r>
-        <w:rPr>
-          <w:rFonts w:ascii="Helvetica Neue" w:hAnsi="Helvetica Neue"/>
-          <w:u w:val="single"/>
-        </w:rPr>
-        <w:t>identified to genus.</w:t>
-      </w:r>
-    </w:p>
-    <w:p>
-      <w:pPr>
-        <w:rPr>
-          <w:rFonts w:ascii="Helvetica Neue" w:hAnsi="Helvetica Neue"/>
-          <w:u w:val="single"/>
-        </w:rPr>
-      </w:pPr>
-      <w:r>
-        <w:rPr>
-          <w:rFonts w:ascii="Helvetica Neue" w:hAnsi="Helvetica Neue"/>
-          <w:u w:val="single"/>
+          <w:rFonts w:ascii="Calibri" w:hAnsi="Calibri" w:cs="Calibri"/>
+          <w:sz w:val="22"/>
+          <w:szCs w:val="22"/>
+        </w:rPr>
+        <w:t>. The remaining 48 specimens (0.19%) were damaged, hindering species-level identification, however, these specimens were confidently identified to genus.</w:t>
+      </w:r>
+    </w:p>
+    <w:p>
+      <w:pPr>
+        <w:rPr>
+          <w:rFonts w:ascii="Calibri" w:hAnsi="Calibri" w:cs="Calibri"/>
+          <w:sz w:val="22"/>
+          <w:szCs w:val="22"/>
+        </w:rPr>
+      </w:pPr>
+      <w:r>
+        <w:rPr>
+          <w:rFonts w:ascii="Calibri" w:hAnsi="Calibri" w:cs="Calibri"/>
+          <w:sz w:val="22"/>
+          <w:szCs w:val="22"/>
         </w:rPr>
         <w:t xml:space="preserve">Our species accumulation curves did not reach asymptotes, suggesting that the 118 confirmed species </w:t>
       </w:r>
       <w:proofErr w:type="gramStart"/>
       <w:r>
         <w:rPr>
-          <w:rFonts w:ascii="Helvetica Neue" w:hAnsi="Helvetica Neue"/>
-          <w:u w:val="single"/>
+          <w:rFonts w:ascii="Calibri" w:hAnsi="Calibri" w:cs="Calibri"/>
+          <w:sz w:val="22"/>
+          <w:szCs w:val="22"/>
         </w:rPr>
         <w:t>is</w:t>
       </w:r>
       <w:proofErr w:type="gramEnd"/>
       <w:r>
         <w:rPr>
-          <w:rFonts w:ascii="Helvetica Neue" w:hAnsi="Helvetica Neue"/>
-          <w:u w:val="single"/>
+          <w:rFonts w:ascii="Calibri" w:hAnsi="Calibri" w:cs="Calibri"/>
+          <w:sz w:val="22"/>
+          <w:szCs w:val="22"/>
         </w:rPr>
         <w:t xml:space="preserve"> likely an underestimate of the true richness across the three sites (Figure X). Chao richness estimation revealed the total richness across all sites and years as 139 species (using trap and net collected records). Using only trap records, Chao richness was estimated at 124 species. Chao richness for the individual sites, POS, SCL, and BPF was estimated using trap records only at 115, 92, and 80 species, respectively. </w:t>
       </w:r>
     </w:p>
     <w:p>
-      <w:r>
-        <w:rPr>
+      <w:pPr>
+        <w:rPr>
+          <w:rFonts w:ascii="Calibri" w:hAnsi="Calibri" w:cs="Calibri"/>
+          <w:sz w:val="22"/>
+          <w:szCs w:val="22"/>
+        </w:rPr>
+      </w:pPr>
+      <w:r>
+        <w:rPr>
+          <w:rFonts w:ascii="Calibri" w:hAnsi="Calibri" w:cs="Calibri"/>
           <w:noProof/>
-        </w:rPr>
-        <w:lastRenderedPageBreak/>
+          <w:sz w:val="22"/>
+          <w:szCs w:val="22"/>
+        </w:rPr>
         <w:drawing>
           <wp:inline distT="0" distB="0" distL="0" distR="0" wp14:anchorId="4A996EC2" wp14:editId="5079DC1C">
             <wp:extent cx="3847919" cy="4489239"/>
@@ -303,153 +258,304 @@
     <w:p>
       <w:pPr>
         <w:pStyle w:val="Body"/>
-      </w:pPr>
-      <w:r>
-        <w:rPr>
+        <w:rPr>
+          <w:rFonts w:ascii="Calibri" w:hAnsi="Calibri" w:cs="Calibri"/>
+        </w:rPr>
+      </w:pPr>
+      <w:r>
+        <w:rPr>
+          <w:rFonts w:ascii="Calibri" w:hAnsi="Calibri" w:cs="Calibri"/>
           <w:b/>
           <w:bCs/>
         </w:rPr>
         <w:t>Species accumulation curves</w:t>
       </w:r>
       <w:r>
-        <w:t xml:space="preserve"> for all sites with blue vane trap and net sweeping (black), all sites with only blue vane traps (maroon), Port of Seattle (yellow), Seattle City Lights (blue), and Boeing Plane Field (green). Collection effort (number of sampling sites) was derived from permutation resampling of the subsites within each site for each year.</w:t>
-      </w:r>
-    </w:p>
-    <w:p>
-      <w:pPr>
-        <w:pStyle w:val="Body"/>
-      </w:pPr>
-    </w:p>
-    <w:p>
-      <w:pPr>
-        <w:pStyle w:val="Body"/>
-      </w:pPr>
-      <w:r>
+        <w:rPr>
+          <w:rFonts w:ascii="Calibri" w:hAnsi="Calibri" w:cs="Calibri"/>
+        </w:rPr>
+        <w:t xml:space="preserve"> for all sites with blue vane trap and net sweeping (black), all sites with only blue vane traps (maroon), Port of Seattle (yellow), Seattle City Lights (blue), and Boeing Plane Field </w:t>
+      </w:r>
+      <w:r>
+        <w:rPr>
+          <w:rFonts w:ascii="Calibri" w:hAnsi="Calibri" w:cs="Calibri"/>
+        </w:rPr>
+        <w:lastRenderedPageBreak/>
+        <w:t>(green). Collection effort (number of sampling sites) was derived from permutation resampling of the subsites within each site for each year.</w:t>
+      </w:r>
+    </w:p>
+    <w:p>
+      <w:pPr>
+        <w:pStyle w:val="Body"/>
+        <w:rPr>
+          <w:rFonts w:ascii="Calibri" w:hAnsi="Calibri" w:cs="Calibri"/>
+        </w:rPr>
+      </w:pPr>
+    </w:p>
+    <w:p>
+      <w:pPr>
+        <w:pStyle w:val="Body"/>
+        <w:rPr>
+          <w:rFonts w:ascii="Calibri" w:hAnsi="Calibri" w:cs="Calibri"/>
+        </w:rPr>
+      </w:pPr>
+      <w:r>
+        <w:rPr>
+          <w:rFonts w:ascii="Calibri" w:hAnsi="Calibri" w:cs="Calibri"/>
+        </w:rPr>
         <w:t>Species which were represented by a single specimen (“singletons”) have a disproportionate influence on some analyses, such as Chao richness and may have special significance regarding collecting technique, conservation, and biogeography (). Twenty of our recovered species (16.95%</w:t>
       </w:r>
       <w:r>
+        <w:rPr>
+          <w:rFonts w:ascii="Calibri" w:hAnsi="Calibri" w:cs="Calibri"/>
+        </w:rPr>
         <w:t xml:space="preserve"> </w:t>
       </w:r>
       <w:r>
+        <w:rPr>
+          <w:rFonts w:ascii="Calibri" w:hAnsi="Calibri" w:cs="Calibri"/>
+        </w:rPr>
         <w:t>of total richness) were represented by singletons, which are listed in Table</w:t>
       </w:r>
       <w:r>
+        <w:rPr>
+          <w:rFonts w:ascii="Calibri" w:hAnsi="Calibri" w:cs="Calibri"/>
+        </w:rPr>
         <w:t xml:space="preserve"> S1</w:t>
       </w:r>
       <w:r>
+        <w:rPr>
+          <w:rFonts w:ascii="Calibri" w:hAnsi="Calibri" w:cs="Calibri"/>
+        </w:rPr>
         <w:t xml:space="preserve">. In a similar vein, super-abundant species can reflect importantly on community structure and we therefore list in Table </w:t>
       </w:r>
       <w:r>
+        <w:rPr>
+          <w:rFonts w:ascii="Calibri" w:hAnsi="Calibri" w:cs="Calibri"/>
+        </w:rPr>
         <w:t>S2</w:t>
       </w:r>
       <w:r>
+        <w:rPr>
+          <w:rFonts w:ascii="Calibri" w:hAnsi="Calibri" w:cs="Calibri"/>
+        </w:rPr>
         <w:t xml:space="preserve"> the top 10 species by specimen representation. Breadth of distribution can be important in community considerations, so we also list in </w:t>
       </w:r>
       <w:r>
+        <w:rPr>
+          <w:rFonts w:ascii="Calibri" w:hAnsi="Calibri" w:cs="Calibri"/>
+        </w:rPr>
         <w:t>T</w:t>
       </w:r>
       <w:r>
+        <w:rPr>
+          <w:rFonts w:ascii="Calibri" w:hAnsi="Calibri" w:cs="Calibri"/>
+        </w:rPr>
         <w:t xml:space="preserve">able </w:t>
       </w:r>
       <w:r>
+        <w:rPr>
+          <w:rFonts w:ascii="Calibri" w:hAnsi="Calibri" w:cs="Calibri"/>
+        </w:rPr>
         <w:t>S</w:t>
       </w:r>
       <w:r>
+        <w:rPr>
+          <w:rFonts w:ascii="Calibri" w:hAnsi="Calibri" w:cs="Calibri"/>
+        </w:rPr>
         <w:t xml:space="preserve">3 those species that were collected in all </w:t>
       </w:r>
       <w:r>
+        <w:rPr>
+          <w:rFonts w:ascii="Calibri" w:hAnsi="Calibri" w:cs="Calibri"/>
+        </w:rPr>
         <w:t>three</w:t>
       </w:r>
       <w:r>
-        <w:t xml:space="preserve"> of our sites. As a comment on collecting technique and the importance of net collecting to supplement traps, we found &lt;11&gt; species collected only by net, representing &lt;9.32%&gt; of total richness. See </w:t>
-      </w:r>
-      <w:hyperlink r:id="rId5" w:history="1">
-        <w:r>
-          <w:rPr>
-            <w:rStyle w:val="Hyperlink"/>
-          </w:rPr>
-          <w:t>GitHub/</w:t>
-        </w:r>
-        <w:proofErr w:type="spellStart"/>
-        <w:r>
-          <w:rPr>
-            <w:rStyle w:val="Hyperlink"/>
-          </w:rPr>
-          <w:t>SAC_and_Chao</w:t>
-        </w:r>
-        <w:proofErr w:type="spellEnd"/>
-      </w:hyperlink>
-      <w:r>
-        <w:t xml:space="preserve"> for these tables generated individually. Not sure how we can make one sensible table out of </w:t>
-      </w:r>
-      <w:proofErr w:type="gramStart"/>
-      <w:r>
-        <w:t>all of</w:t>
-      </w:r>
-      <w:proofErr w:type="gramEnd"/>
-      <w:r>
-        <w:t xml:space="preserve"> this information.</w:t>
-      </w:r>
-    </w:p>
-    <w:p>
-      <w:pPr>
-        <w:pStyle w:val="Body"/>
-      </w:pPr>
-      <w:r>
-        <w:t>Males are often underrepresented in collections for various reasons; we finally list in Table 3 species for which we collected no males by either traps or netting. Is this something we really need?</w:t>
-      </w:r>
-    </w:p>
-    <w:p>
-      <w:pPr>
-        <w:pStyle w:val="Body"/>
-      </w:pPr>
-    </w:p>
-    <w:p>
-      <w:pPr>
-        <w:pStyle w:val="Body"/>
-      </w:pPr>
-      <w:r>
-        <w:lastRenderedPageBreak/>
-        <w:t xml:space="preserve">We collected a total of &lt;575&gt; specimens of </w:t>
-      </w:r>
-      <w:r>
-        <w:rPr>
+        <w:rPr>
+          <w:rFonts w:ascii="Calibri" w:hAnsi="Calibri" w:cs="Calibri"/>
+        </w:rPr>
+        <w:t xml:space="preserve"> of our sites. </w:t>
+      </w:r>
+      <w:r>
+        <w:rPr>
+          <w:rFonts w:ascii="Calibri" w:hAnsi="Calibri" w:cs="Calibri"/>
+        </w:rPr>
+        <w:t>C</w:t>
+      </w:r>
+      <w:r>
+        <w:rPr>
+          <w:rFonts w:ascii="Calibri" w:hAnsi="Calibri" w:cs="Calibri"/>
+        </w:rPr>
+        <w:t xml:space="preserve">ollecting technique and the importance of </w:t>
+      </w:r>
+      <w:r>
+        <w:rPr>
+          <w:rFonts w:ascii="Calibri" w:hAnsi="Calibri" w:cs="Calibri"/>
+        </w:rPr>
+        <w:t xml:space="preserve">supplementing traps with </w:t>
+      </w:r>
+      <w:r>
+        <w:rPr>
+          <w:rFonts w:ascii="Calibri" w:hAnsi="Calibri" w:cs="Calibri"/>
+        </w:rPr>
+        <w:t>net collecting</w:t>
+      </w:r>
+      <w:r>
+        <w:rPr>
+          <w:rFonts w:ascii="Calibri" w:hAnsi="Calibri" w:cs="Calibri"/>
+        </w:rPr>
+        <w:t xml:space="preserve"> is non-negligible. For example, we</w:t>
+      </w:r>
+      <w:r>
+        <w:rPr>
+          <w:rFonts w:ascii="Calibri" w:hAnsi="Calibri" w:cs="Calibri"/>
+        </w:rPr>
+        <w:t xml:space="preserve"> found 11 species collected only by net, representing 9.32% of total richness</w:t>
+      </w:r>
+      <w:r>
+        <w:rPr>
+          <w:rFonts w:ascii="Calibri" w:hAnsi="Calibri" w:cs="Calibri"/>
+        </w:rPr>
+        <w:t xml:space="preserve"> (Table S4)</w:t>
+      </w:r>
+      <w:r>
+        <w:rPr>
+          <w:rFonts w:ascii="Calibri" w:hAnsi="Calibri" w:cs="Calibri"/>
+        </w:rPr>
+        <w:t xml:space="preserve">. </w:t>
+      </w:r>
+      <w:r>
+        <w:rPr>
+          <w:rFonts w:ascii="Calibri" w:hAnsi="Calibri" w:cs="Calibri"/>
+        </w:rPr>
+        <w:t>As m</w:t>
+      </w:r>
+      <w:r>
+        <w:rPr>
+          <w:rFonts w:ascii="Calibri" w:hAnsi="Calibri" w:cs="Calibri"/>
+        </w:rPr>
+        <w:t xml:space="preserve">ales are often underrepresented in collections for various reasons we </w:t>
+      </w:r>
+      <w:r>
+        <w:rPr>
+          <w:rFonts w:ascii="Calibri" w:hAnsi="Calibri" w:cs="Calibri"/>
+        </w:rPr>
+        <w:t>also</w:t>
+      </w:r>
+      <w:r>
+        <w:rPr>
+          <w:rFonts w:ascii="Calibri" w:hAnsi="Calibri" w:cs="Calibri"/>
+        </w:rPr>
+        <w:t xml:space="preserve"> list in Table </w:t>
+      </w:r>
+      <w:r>
+        <w:rPr>
+          <w:rFonts w:ascii="Calibri" w:hAnsi="Calibri" w:cs="Calibri"/>
+        </w:rPr>
+        <w:t>S5,</w:t>
+      </w:r>
+      <w:r>
+        <w:rPr>
+          <w:rFonts w:ascii="Calibri" w:hAnsi="Calibri" w:cs="Calibri"/>
+        </w:rPr>
+        <w:t xml:space="preserve"> species for which we collected no males by either traps or netting.</w:t>
+      </w:r>
+      <w:r>
+        <w:rPr>
+          <w:rFonts w:ascii="Calibri" w:hAnsi="Calibri" w:cs="Calibri"/>
+        </w:rPr>
+        <w:t xml:space="preserve"> </w:t>
+      </w:r>
+      <w:r>
+        <w:rPr>
+          <w:rFonts w:ascii="Calibri" w:hAnsi="Calibri" w:cs="Calibri"/>
+        </w:rPr>
+        <w:t>We collected a total of 575</w:t>
+      </w:r>
+      <w:r>
+        <w:rPr>
+          <w:rFonts w:ascii="Calibri" w:hAnsi="Calibri" w:cs="Calibri"/>
+        </w:rPr>
+        <w:t xml:space="preserve"> records</w:t>
+      </w:r>
+      <w:r>
+        <w:rPr>
+          <w:rFonts w:ascii="Calibri" w:hAnsi="Calibri" w:cs="Calibri"/>
+        </w:rPr>
+        <w:t xml:space="preserve"> of </w:t>
+      </w:r>
+      <w:r>
+        <w:rPr>
+          <w:rFonts w:ascii="Calibri" w:hAnsi="Calibri" w:cs="Calibri"/>
           <w:i/>
           <w:iCs/>
         </w:rPr>
         <w:t>Apis mellifera</w:t>
       </w:r>
       <w:r>
+        <w:rPr>
+          <w:rFonts w:ascii="Calibri" w:hAnsi="Calibri" w:cs="Calibri"/>
+        </w:rPr>
         <w:t xml:space="preserve">, representing 2.26 % (575/25441). Of the 575 </w:t>
       </w:r>
       <w:r>
         <w:rPr>
+          <w:rFonts w:ascii="Calibri" w:hAnsi="Calibri" w:cs="Calibri"/>
           <w:i/>
           <w:iCs/>
         </w:rPr>
         <w:t>A. mellifera</w:t>
       </w:r>
       <w:r>
+        <w:rPr>
+          <w:rFonts w:ascii="Calibri" w:hAnsi="Calibri" w:cs="Calibri"/>
+        </w:rPr>
         <w:t xml:space="preserve"> specimens, 213 (37.04 %) were collected by net with the remainder in traps, mostly Blue Vane Traps.</w:t>
       </w:r>
     </w:p>
     <w:p>
       <w:pPr>
         <w:pStyle w:val="Body"/>
-      </w:pPr>
-    </w:p>
-    <w:p>
-      <w:pPr>
-        <w:pStyle w:val="Body"/>
-      </w:pPr>
-      <w:r>
-        <w:t>This study did not focus on documenting in detail the differences in trap function regarding bowl vs. Blue Vane or between various bowl colors. Anecdotally, however, we can report that Blue Vane traps excelled in collecting large bodied species and a greater diversity than bowl traps, yet the two trap types were complementary in function. What is this? I don’t have a distinction between traps in the data.</w:t>
-      </w:r>
-    </w:p>
-    <w:p>
-      <w:pPr>
-        <w:rPr>
-          <w:rFonts w:ascii="Helvetica Neue" w:hAnsi="Helvetica Neue"/>
+        <w:rPr>
+          <w:rFonts w:ascii="Calibri" w:hAnsi="Calibri" w:cs="Calibri"/>
+        </w:rPr>
+      </w:pPr>
+    </w:p>
+    <w:p>
+      <w:pPr>
+        <w:pStyle w:val="Body"/>
+        <w:rPr>
+          <w:rFonts w:ascii="Calibri" w:hAnsi="Calibri" w:cs="Calibri"/>
+        </w:rPr>
+      </w:pPr>
+      <w:r>
+        <w:rPr>
+          <w:rFonts w:ascii="Calibri" w:hAnsi="Calibri" w:cs="Calibri"/>
+          <w:highlight w:val="yellow"/>
+        </w:rPr>
+        <w:t>This study did not focus on documenting in detail the differences in trap function regarding bowl vs. Blue Vane or between various bowl colors. Anecdotally, however, we can report that Blue Vane traps excelled in collecting large bodied species and a greater diversity than bowl traps, yet the two trap types were complementary in function.</w:t>
+      </w:r>
+      <w:r>
+        <w:rPr>
+          <w:rFonts w:ascii="Calibri" w:hAnsi="Calibri" w:cs="Calibri"/>
+        </w:rPr>
+        <w:t xml:space="preserve"> </w:t>
+      </w:r>
+      <w:r>
+        <w:rPr>
+          <w:rFonts w:ascii="Calibri" w:hAnsi="Calibri" w:cs="Calibri"/>
+          <w:color w:val="FF0000"/>
+        </w:rPr>
+        <w:t>What is this? I don’t have a distinction between traps in the data.</w:t>
+      </w:r>
+    </w:p>
+    <w:p>
+      <w:pPr>
+        <w:rPr>
+          <w:rFonts w:ascii="Calibri" w:hAnsi="Calibri" w:cs="Calibri"/>
+          <w:sz w:val="22"/>
+          <w:szCs w:val="22"/>
           <w:u w:val="single"/>
         </w:rPr>
       </w:pPr>
@@ -457,62 +563,70 @@
     <w:p>
       <w:pPr>
         <w:rPr>
-          <w:rFonts w:ascii="Helvetica Neue" w:hAnsi="Helvetica Neue"/>
-          <w:u w:val="single"/>
-        </w:rPr>
-      </w:pPr>
-      <w:r>
-        <w:rPr>
-          <w:rFonts w:ascii="Helvetica Neue" w:hAnsi="Helvetica Neue"/>
-          <w:u w:val="single"/>
+          <w:rFonts w:ascii="Calibri" w:hAnsi="Calibri" w:cs="Calibri"/>
+          <w:sz w:val="22"/>
+          <w:szCs w:val="22"/>
+        </w:rPr>
+      </w:pPr>
+      <w:r>
+        <w:rPr>
+          <w:rFonts w:ascii="Calibri" w:hAnsi="Calibri" w:cs="Calibri"/>
+          <w:sz w:val="22"/>
+          <w:szCs w:val="22"/>
         </w:rPr>
         <w:t xml:space="preserve">Of the 24 genera found, overall, </w:t>
       </w:r>
       <w:r>
         <w:rPr>
-          <w:rFonts w:ascii="Helvetica Neue" w:hAnsi="Helvetica Neue"/>
+          <w:rFonts w:ascii="Calibri" w:hAnsi="Calibri" w:cs="Calibri"/>
           <w:i/>
           <w:iCs/>
-          <w:u w:val="single"/>
+          <w:sz w:val="22"/>
+          <w:szCs w:val="22"/>
         </w:rPr>
         <w:t>Lasioglossum</w:t>
       </w:r>
       <w:r>
         <w:rPr>
-          <w:rFonts w:ascii="Helvetica Neue" w:hAnsi="Helvetica Neue"/>
-          <w:u w:val="single"/>
+          <w:rFonts w:ascii="Calibri" w:hAnsi="Calibri" w:cs="Calibri"/>
+          <w:sz w:val="22"/>
+          <w:szCs w:val="22"/>
         </w:rPr>
         <w:t xml:space="preserve"> was the most speciose (21 species), while </w:t>
       </w:r>
       <w:r>
         <w:rPr>
-          <w:rFonts w:ascii="Helvetica Neue" w:hAnsi="Helvetica Neue"/>
+          <w:rFonts w:ascii="Calibri" w:hAnsi="Calibri" w:cs="Calibri"/>
           <w:i/>
           <w:iCs/>
-          <w:u w:val="single"/>
+          <w:sz w:val="22"/>
+          <w:szCs w:val="22"/>
         </w:rPr>
         <w:t>Halictus</w:t>
       </w:r>
       <w:r>
         <w:rPr>
-          <w:rFonts w:ascii="Helvetica Neue" w:hAnsi="Helvetica Neue"/>
-          <w:u w:val="single"/>
-        </w:rPr>
-        <w:t xml:space="preserve">, the most abundant, representing 47.01% of all records (Figure Xa). However, two sites, SCL and BPF did not follow the overall abundance pattern. In these sites, </w:t>
-      </w:r>
-      <w:r>
-        <w:rPr>
-          <w:rFonts w:ascii="Helvetica Neue" w:hAnsi="Helvetica Neue"/>
+          <w:rFonts w:ascii="Calibri" w:hAnsi="Calibri" w:cs="Calibri"/>
+          <w:sz w:val="22"/>
+          <w:szCs w:val="22"/>
+        </w:rPr>
+        <w:t xml:space="preserve"> the most abundant, representing 47.01% of all records (Figure Xa). However, two sites, SCL and BPF did not follow the overall abundance pattern. In these sites, </w:t>
+      </w:r>
+      <w:r>
+        <w:rPr>
+          <w:rFonts w:ascii="Calibri" w:hAnsi="Calibri" w:cs="Calibri"/>
           <w:i/>
           <w:iCs/>
-          <w:u w:val="single"/>
+          <w:sz w:val="22"/>
+          <w:szCs w:val="22"/>
         </w:rPr>
         <w:t>Bombus</w:t>
       </w:r>
       <w:r>
         <w:rPr>
-          <w:rFonts w:ascii="Helvetica Neue" w:hAnsi="Helvetica Neue"/>
-          <w:u w:val="single"/>
+          <w:rFonts w:ascii="Calibri" w:hAnsi="Calibri" w:cs="Calibri"/>
+          <w:sz w:val="22"/>
+          <w:szCs w:val="22"/>
         </w:rPr>
         <w:t xml:space="preserve"> was by far the most abundant genus, with 26.10% of records in SCL, and 42.80% in BPF (Figure </w:t>
       </w:r>
@@ -520,8 +634,9 @@
       <w:proofErr w:type="gramStart"/>
       <w:r>
         <w:rPr>
-          <w:rFonts w:ascii="Helvetica Neue" w:hAnsi="Helvetica Neue"/>
-          <w:u w:val="single"/>
+          <w:rFonts w:ascii="Calibri" w:hAnsi="Calibri" w:cs="Calibri"/>
+          <w:sz w:val="22"/>
+          <w:szCs w:val="22"/>
         </w:rPr>
         <w:t>Xc,d</w:t>
       </w:r>
@@ -529,8 +644,9 @@
       <w:proofErr w:type="gramEnd"/>
       <w:r>
         <w:rPr>
-          <w:rFonts w:ascii="Helvetica Neue" w:hAnsi="Helvetica Neue"/>
-          <w:u w:val="single"/>
+          <w:rFonts w:ascii="Calibri" w:hAnsi="Calibri" w:cs="Calibri"/>
+          <w:sz w:val="22"/>
+          <w:szCs w:val="22"/>
         </w:rPr>
         <w:t xml:space="preserve">). </w:t>
       </w:r>
@@ -538,14 +654,21 @@
     <w:p>
       <w:pPr>
         <w:pStyle w:val="Body"/>
-      </w:pPr>
-    </w:p>
-    <w:p>
-      <w:pPr>
-        <w:pStyle w:val="Body"/>
-      </w:pPr>
-      <w:r>
-        <w:rPr>
+        <w:rPr>
+          <w:rFonts w:ascii="Calibri" w:hAnsi="Calibri" w:cs="Calibri"/>
+        </w:rPr>
+      </w:pPr>
+    </w:p>
+    <w:p>
+      <w:pPr>
+        <w:pStyle w:val="Body"/>
+        <w:rPr>
+          <w:rFonts w:ascii="Calibri" w:hAnsi="Calibri" w:cs="Calibri"/>
+        </w:rPr>
+      </w:pPr>
+      <w:r>
+        <w:rPr>
+          <w:rFonts w:ascii="Calibri" w:hAnsi="Calibri" w:cs="Calibri"/>
           <w:noProof/>
           <w14:textOutline w14:w="0" w14:cap="rnd" w14:cmpd="sng" w14:algn="ctr">
             <w14:noFill/>
@@ -553,6 +676,7 @@
             <w14:bevel/>
           </w14:textOutline>
         </w:rPr>
+        <w:lastRenderedPageBreak/>
         <w:drawing>
           <wp:inline distT="0" distB="0" distL="0" distR="0" wp14:anchorId="1E3F8122" wp14:editId="0549B7D1">
             <wp:extent cx="4425950" cy="4425950"/>
@@ -569,7 +693,7 @@
                     <pic:cNvPicPr/>
                   </pic:nvPicPr>
                   <pic:blipFill>
-                    <a:blip r:embed="rId6" cstate="print">
+                    <a:blip r:embed="rId5" cstate="print">
                       <a:extLst>
                         <a:ext uri="{28A0092B-C50C-407E-A947-70E740481C1C}">
                           <a14:useLocalDpi xmlns:a14="http://schemas.microsoft.com/office/drawing/2010/main" val="0"/>
@@ -599,82 +723,101 @@
     <w:p>
       <w:pPr>
         <w:pStyle w:val="Body"/>
-      </w:pPr>
-    </w:p>
-    <w:p>
-      <w:pPr>
-        <w:pStyle w:val="Body"/>
-      </w:pPr>
-    </w:p>
-    <w:p>
-      <w:pPr>
-        <w:pStyle w:val="Body"/>
-      </w:pPr>
-      <w:r>
-        <w:rPr>
+        <w:rPr>
+          <w:rFonts w:ascii="Calibri" w:hAnsi="Calibri" w:cs="Calibri"/>
+        </w:rPr>
+      </w:pPr>
+    </w:p>
+    <w:p>
+      <w:pPr>
+        <w:pStyle w:val="Body"/>
+        <w:rPr>
+          <w:rFonts w:ascii="Calibri" w:hAnsi="Calibri" w:cs="Calibri"/>
+        </w:rPr>
+      </w:pPr>
+    </w:p>
+    <w:p>
+      <w:pPr>
+        <w:pStyle w:val="Body"/>
+        <w:rPr>
+          <w:rFonts w:ascii="Calibri" w:hAnsi="Calibri" w:cs="Calibri"/>
+        </w:rPr>
+      </w:pPr>
+      <w:r>
+        <w:rPr>
+          <w:rFonts w:ascii="Calibri" w:hAnsi="Calibri" w:cs="Calibri"/>
           <w:b/>
           <w:bCs/>
         </w:rPr>
-        <w:t>Proportional abundance and unique species</w:t>
-      </w:r>
-      <w:r>
-        <w:rPr>
-          <w:b/>
-          <w:bCs/>
-        </w:rPr>
-        <w:t>.</w:t>
-      </w:r>
-      <w:r>
-        <w:rPr>
-          <w:b/>
-          <w:bCs/>
-        </w:rPr>
-        <w:t xml:space="preserve"> </w:t>
-      </w:r>
-      <w:r>
+        <w:t xml:space="preserve">Proportional abundance and unique species. </w:t>
+      </w:r>
+      <w:r>
+        <w:rPr>
+          <w:rFonts w:ascii="Calibri" w:hAnsi="Calibri" w:cs="Calibri"/>
+        </w:rPr>
         <w:t xml:space="preserve">A) All sites collectively, B) POS, C) SCL, and D) BPF. Data </w:t>
       </w:r>
       <w:proofErr w:type="gramStart"/>
       <w:r>
+        <w:rPr>
+          <w:rFonts w:ascii="Calibri" w:hAnsi="Calibri" w:cs="Calibri"/>
+        </w:rPr>
         <w:t>are</w:t>
       </w:r>
       <w:proofErr w:type="gramEnd"/>
       <w:r>
+        <w:rPr>
+          <w:rFonts w:ascii="Calibri" w:hAnsi="Calibri" w:cs="Calibri"/>
+        </w:rPr>
         <w:t xml:space="preserve"> from trap collected records and exclude all net caught records. Data </w:t>
       </w:r>
       <w:proofErr w:type="gramStart"/>
       <w:r>
+        <w:rPr>
+          <w:rFonts w:ascii="Calibri" w:hAnsi="Calibri" w:cs="Calibri"/>
+        </w:rPr>
         <w:t>are</w:t>
       </w:r>
       <w:proofErr w:type="gramEnd"/>
       <w:r>
+        <w:rPr>
+          <w:rFonts w:ascii="Calibri" w:hAnsi="Calibri" w:cs="Calibri"/>
+        </w:rPr>
         <w:t xml:space="preserve"> pooled across years.</w:t>
       </w:r>
     </w:p>
     <w:p>
       <w:pPr>
         <w:pStyle w:val="Body"/>
-      </w:pPr>
-    </w:p>
-    <w:p>
-      <w:pPr>
-        <w:pStyle w:val="Body"/>
-      </w:pPr>
-    </w:p>
-    <w:p>
-      <w:pPr>
-        <w:pStyle w:val="Body"/>
-      </w:pPr>
-      <w:r>
+        <w:rPr>
+          <w:rFonts w:ascii="Calibri" w:hAnsi="Calibri" w:cs="Calibri"/>
+        </w:rPr>
+      </w:pPr>
+    </w:p>
+    <w:p>
+      <w:pPr>
+        <w:pStyle w:val="Body"/>
+        <w:rPr>
+          <w:rFonts w:ascii="Calibri" w:hAnsi="Calibri" w:cs="Calibri"/>
+        </w:rPr>
+      </w:pPr>
+      <w:r>
+        <w:rPr>
+          <w:rFonts w:ascii="Calibri" w:hAnsi="Calibri" w:cs="Calibri"/>
+        </w:rPr>
         <w:t>Alternatively:</w:t>
       </w:r>
     </w:p>
     <w:p>
       <w:pPr>
         <w:pStyle w:val="Body"/>
-      </w:pPr>
-      <w:r>
-        <w:rPr>
+        <w:rPr>
+          <w:rFonts w:ascii="Calibri" w:hAnsi="Calibri" w:cs="Calibri"/>
+        </w:rPr>
+      </w:pPr>
+      <w:r>
+        <w:rPr>
+          <w:rFonts w:ascii="Calibri" w:hAnsi="Calibri" w:cs="Calibri"/>
           <w:noProof/>
           <w14:textOutline w14:w="0" w14:cap="rnd" w14:cmpd="sng" w14:algn="ctr">
             <w14:noFill/>
@@ -682,6 +825,7 @@
             <w14:bevel/>
           </w14:textOutline>
         </w:rPr>
+        <w:lastRenderedPageBreak/>
         <w:drawing>
           <wp:inline distT="0" distB="0" distL="0" distR="0" wp14:anchorId="781D84D2" wp14:editId="1F7D5976">
             <wp:extent cx="5319190" cy="7253648"/>
@@ -698,7 +842,7 @@
                     <pic:cNvPicPr/>
                   </pic:nvPicPr>
                   <pic:blipFill>
-                    <a:blip r:embed="rId7" cstate="print">
+                    <a:blip r:embed="rId6" cstate="print">
                       <a:extLst>
                         <a:ext uri="{28A0092B-C50C-407E-A947-70E740481C1C}">
                           <a14:useLocalDpi xmlns:a14="http://schemas.microsoft.com/office/drawing/2010/main" val="0"/>
@@ -728,46 +872,66 @@
     <w:p>
       <w:pPr>
         <w:pStyle w:val="Body"/>
-      </w:pPr>
-      <w:r>
-        <w:rPr>
+        <w:rPr>
+          <w:rFonts w:ascii="Calibri" w:hAnsi="Calibri" w:cs="Calibri"/>
+        </w:rPr>
+      </w:pPr>
+      <w:r>
+        <w:rPr>
+          <w:rFonts w:ascii="Calibri" w:hAnsi="Calibri" w:cs="Calibri"/>
           <w:b/>
           <w:bCs/>
         </w:rPr>
         <w:t>Proportional abundance and unique species for all genera.</w:t>
       </w:r>
       <w:r>
-        <w:t xml:space="preserve"> A) trap caught records pooled across all sites and years, B) trap records from POS, C) trap records from SCL, D) trap records from BPF, E) trap </w:t>
-      </w:r>
-      <w:r>
+        <w:rPr>
+          <w:rFonts w:ascii="Calibri" w:hAnsi="Calibri" w:cs="Calibri"/>
+        </w:rPr>
+        <w:t xml:space="preserve"> A) trap caught records pooled across all sites and years, B) trap records from POS, C) trap records from SCL, D) trap records from BPF, E) trap and net caught records pooled across all sites and years, and F) all net caught records pooled across sites and years.</w:t>
+      </w:r>
+    </w:p>
+    <w:p>
+      <w:pPr>
+        <w:pStyle w:val="Body"/>
+        <w:rPr>
+          <w:rFonts w:ascii="Calibri" w:hAnsi="Calibri" w:cs="Calibri"/>
+        </w:rPr>
+      </w:pPr>
+    </w:p>
+    <w:p>
+      <w:pPr>
+        <w:pStyle w:val="Body"/>
+        <w:rPr>
+          <w:rFonts w:ascii="Calibri" w:hAnsi="Calibri" w:cs="Calibri"/>
+        </w:rPr>
+      </w:pPr>
+      <w:r>
+        <w:rPr>
+          <w:rFonts w:ascii="Calibri" w:hAnsi="Calibri" w:cs="Calibri"/>
+        </w:rPr>
         <w:lastRenderedPageBreak/>
-        <w:t>and net caught records pooled across all sites and years, and F) all net caught records pooled across sites and years.</w:t>
-      </w:r>
-    </w:p>
-    <w:p>
-      <w:pPr>
-        <w:pStyle w:val="Body"/>
-      </w:pPr>
-    </w:p>
-    <w:p>
-      <w:pPr>
-        <w:pStyle w:val="Body"/>
-      </w:pPr>
-      <w:r>
         <w:t>Or:</w:t>
       </w:r>
     </w:p>
     <w:p>
       <w:pPr>
         <w:pStyle w:val="Body"/>
-      </w:pPr>
-    </w:p>
-    <w:p>
-      <w:pPr>
-        <w:pStyle w:val="Body"/>
-      </w:pPr>
-      <w:r>
-        <w:rPr>
+        <w:rPr>
+          <w:rFonts w:ascii="Calibri" w:hAnsi="Calibri" w:cs="Calibri"/>
+        </w:rPr>
+      </w:pPr>
+    </w:p>
+    <w:p>
+      <w:pPr>
+        <w:pStyle w:val="Body"/>
+        <w:rPr>
+          <w:rFonts w:ascii="Calibri" w:hAnsi="Calibri" w:cs="Calibri"/>
+        </w:rPr>
+      </w:pPr>
+      <w:r>
+        <w:rPr>
+          <w:rFonts w:ascii="Calibri" w:hAnsi="Calibri" w:cs="Calibri"/>
           <w:noProof/>
           <w14:textOutline w14:w="0" w14:cap="rnd" w14:cmpd="sng" w14:algn="ctr">
             <w14:noFill/>
@@ -791,7 +955,7 @@
                     <pic:cNvPicPr/>
                   </pic:nvPicPr>
                   <pic:blipFill>
-                    <a:blip r:embed="rId8" cstate="print">
+                    <a:blip r:embed="rId7" cstate="print">
                       <a:extLst>
                         <a:ext uri="{28A0092B-C50C-407E-A947-70E740481C1C}">
                           <a14:useLocalDpi xmlns:a14="http://schemas.microsoft.com/office/drawing/2010/main" val="0"/>
@@ -821,50 +985,79 @@
     <w:p>
       <w:pPr>
         <w:pStyle w:val="Body"/>
-      </w:pPr>
-    </w:p>
-    <w:p>
-      <w:pPr>
-        <w:pStyle w:val="Body"/>
-      </w:pPr>
-      <w:r>
-        <w:rPr>
+        <w:rPr>
+          <w:rFonts w:ascii="Calibri" w:hAnsi="Calibri" w:cs="Calibri"/>
+        </w:rPr>
+      </w:pPr>
+    </w:p>
+    <w:p>
+      <w:pPr>
+        <w:pStyle w:val="Body"/>
+        <w:rPr>
+          <w:rFonts w:ascii="Calibri" w:hAnsi="Calibri" w:cs="Calibri"/>
+        </w:rPr>
+      </w:pPr>
+      <w:r>
+        <w:rPr>
+          <w:rFonts w:ascii="Calibri" w:hAnsi="Calibri" w:cs="Calibri"/>
           <w:b/>
           <w:bCs/>
         </w:rPr>
         <w:t>Proportional abundance and unique species</w:t>
       </w:r>
       <w:r>
+        <w:rPr>
+          <w:rFonts w:ascii="Calibri" w:hAnsi="Calibri" w:cs="Calibri"/>
+        </w:rPr>
         <w:t xml:space="preserve"> for A) trap caught records and B) net caught records. Data </w:t>
       </w:r>
       <w:proofErr w:type="gramStart"/>
       <w:r>
+        <w:rPr>
+          <w:rFonts w:ascii="Calibri" w:hAnsi="Calibri" w:cs="Calibri"/>
+        </w:rPr>
         <w:t>combine</w:t>
       </w:r>
       <w:proofErr w:type="gramEnd"/>
       <w:r>
+        <w:rPr>
+          <w:rFonts w:ascii="Calibri" w:hAnsi="Calibri" w:cs="Calibri"/>
+        </w:rPr>
         <w:t xml:space="preserve"> records across all sites and years.</w:t>
       </w:r>
     </w:p>
     <w:p>
       <w:pPr>
         <w:pStyle w:val="Body"/>
-      </w:pPr>
-    </w:p>
-    <w:p>
-      <w:pPr>
-        <w:pStyle w:val="Body"/>
-      </w:pPr>
-      <w:r>
+        <w:rPr>
+          <w:rFonts w:ascii="Calibri" w:hAnsi="Calibri" w:cs="Calibri"/>
+        </w:rPr>
+      </w:pPr>
+    </w:p>
+    <w:p>
+      <w:pPr>
+        <w:pStyle w:val="Body"/>
+        <w:rPr>
+          <w:rFonts w:ascii="Calibri" w:hAnsi="Calibri" w:cs="Calibri"/>
+        </w:rPr>
+      </w:pPr>
+      <w:r>
+        <w:rPr>
+          <w:rFonts w:ascii="Calibri" w:hAnsi="Calibri" w:cs="Calibri"/>
+        </w:rPr>
         <w:t xml:space="preserve">Or: </w:t>
       </w:r>
     </w:p>
     <w:p>
       <w:pPr>
         <w:pStyle w:val="Body"/>
-      </w:pPr>
-      <w:r>
-        <w:rPr>
+        <w:rPr>
+          <w:rFonts w:ascii="Calibri" w:hAnsi="Calibri" w:cs="Calibri"/>
+        </w:rPr>
+      </w:pPr>
+      <w:r>
+        <w:rPr>
+          <w:rFonts w:ascii="Calibri" w:hAnsi="Calibri" w:cs="Calibri"/>
           <w:noProof/>
           <w14:textOutline w14:w="0" w14:cap="rnd" w14:cmpd="sng" w14:algn="ctr">
             <w14:noFill/>
@@ -888,7 +1081,7 @@
                     <pic:cNvPicPr/>
                   </pic:nvPicPr>
                   <pic:blipFill>
-                    <a:blip r:embed="rId9" cstate="print">
+                    <a:blip r:embed="rId8" cstate="print">
                       <a:extLst>
                         <a:ext uri="{28A0092B-C50C-407E-A947-70E740481C1C}">
                           <a14:useLocalDpi xmlns:a14="http://schemas.microsoft.com/office/drawing/2010/main" val="0"/>
@@ -918,45 +1111,71 @@
     <w:p>
       <w:pPr>
         <w:pStyle w:val="Body"/>
-      </w:pPr>
-    </w:p>
-    <w:p>
-      <w:pPr>
-        <w:pStyle w:val="Body"/>
-      </w:pPr>
-      <w:r>
-        <w:rPr>
+        <w:rPr>
+          <w:rFonts w:ascii="Calibri" w:hAnsi="Calibri" w:cs="Calibri"/>
+        </w:rPr>
+      </w:pPr>
+    </w:p>
+    <w:p>
+      <w:pPr>
+        <w:pStyle w:val="Body"/>
+        <w:rPr>
+          <w:rFonts w:ascii="Calibri" w:hAnsi="Calibri" w:cs="Calibri"/>
+        </w:rPr>
+      </w:pPr>
+      <w:r>
+        <w:rPr>
+          <w:rFonts w:ascii="Calibri" w:hAnsi="Calibri" w:cs="Calibri"/>
           <w:b/>
           <w:bCs/>
         </w:rPr>
         <w:t>Proportional abundance and unique species</w:t>
       </w:r>
       <w:r>
+        <w:rPr>
+          <w:rFonts w:ascii="Calibri" w:hAnsi="Calibri" w:cs="Calibri"/>
+        </w:rPr>
         <w:t xml:space="preserve"> for A) all net and trap caught records and B) net caught records only. Data </w:t>
       </w:r>
       <w:proofErr w:type="gramStart"/>
       <w:r>
+        <w:rPr>
+          <w:rFonts w:ascii="Calibri" w:hAnsi="Calibri" w:cs="Calibri"/>
+        </w:rPr>
         <w:t>combine</w:t>
       </w:r>
       <w:proofErr w:type="gramEnd"/>
       <w:r>
+        <w:rPr>
+          <w:rFonts w:ascii="Calibri" w:hAnsi="Calibri" w:cs="Calibri"/>
+        </w:rPr>
         <w:t xml:space="preserve"> records across all sites and years.</w:t>
       </w:r>
     </w:p>
     <w:p>
       <w:pPr>
         <w:pStyle w:val="Body"/>
-      </w:pPr>
-    </w:p>
-    <w:p>
-      <w:pPr>
-        <w:pStyle w:val="Body"/>
-      </w:pPr>
-      <w:r>
+        <w:rPr>
+          <w:rFonts w:ascii="Calibri" w:hAnsi="Calibri" w:cs="Calibri"/>
+        </w:rPr>
+      </w:pPr>
+    </w:p>
+    <w:p>
+      <w:pPr>
+        <w:pStyle w:val="Body"/>
+        <w:rPr>
+          <w:rFonts w:ascii="Calibri" w:hAnsi="Calibri" w:cs="Calibri"/>
+        </w:rPr>
+      </w:pPr>
+      <w:r>
+        <w:rPr>
+          <w:rFonts w:ascii="Calibri" w:hAnsi="Calibri" w:cs="Calibri"/>
+        </w:rPr>
         <w:t xml:space="preserve">Species composition varied significantly across sites (PERMANOVA; </w:t>
       </w:r>
       <w:r>
         <w:rPr>
+          <w:rFonts w:ascii="Calibri" w:hAnsi="Calibri" w:cs="Calibri"/>
           <w:i/>
           <w:iCs/>
         </w:rPr>
@@ -964,30 +1183,73 @@
       </w:r>
       <w:r>
         <w:rPr>
+          <w:rFonts w:ascii="Calibri" w:hAnsi="Calibri" w:cs="Calibri"/>
           <w:vertAlign w:val="subscript"/>
         </w:rPr>
         <w:t>2</w:t>
       </w:r>
       <w:r>
+        <w:rPr>
+          <w:rFonts w:ascii="Calibri" w:hAnsi="Calibri" w:cs="Calibri"/>
+        </w:rPr>
         <w:t xml:space="preserve"> = 2.11, </w:t>
       </w:r>
       <w:r>
         <w:rPr>
+          <w:rFonts w:ascii="Calibri" w:hAnsi="Calibri" w:cs="Calibri"/>
           <w:i/>
           <w:iCs/>
         </w:rPr>
         <w:t>P</w:t>
       </w:r>
       <w:r>
-        <w:t xml:space="preserve"> = 0.005), with BPF hosting a statistically distinct bee community from the POS and SCL sites (Figure XX). Moreover, our random forest model classified each site by species composition with an overall out of bag error rate of 15.38%. However, while the model struggled to distinguish between POS and SCL, the BPF site was never misclassified (0.0% class error). </w:t>
-      </w:r>
-    </w:p>
-    <w:p>
-      <w:pPr>
-        <w:pStyle w:val="Body"/>
-      </w:pPr>
-      <w:r>
-        <w:rPr>
+        <w:rPr>
+          <w:rFonts w:ascii="Calibri" w:hAnsi="Calibri" w:cs="Calibri"/>
+        </w:rPr>
+        <w:t xml:space="preserve"> = 0.005), with BPF hosting a statistically distinct bee community from the POS and SCL sites (Figure XX). Moreover, our random forest model classified each site by species composition with an overall out of bag error rate of </w:t>
+      </w:r>
+      <w:r>
+        <w:rPr>
+          <w:rFonts w:ascii="Calibri" w:hAnsi="Calibri" w:cs="Calibri"/>
+        </w:rPr>
+        <w:lastRenderedPageBreak/>
+        <w:t xml:space="preserve">15.38%. However, while the model struggled to distinguish between </w:t>
+      </w:r>
+      <w:r>
+        <w:rPr>
+          <w:rFonts w:ascii="Calibri" w:hAnsi="Calibri" w:cs="Calibri"/>
+        </w:rPr>
+        <w:t xml:space="preserve">the </w:t>
+      </w:r>
+      <w:r>
+        <w:rPr>
+          <w:rFonts w:ascii="Calibri" w:hAnsi="Calibri" w:cs="Calibri"/>
+        </w:rPr>
+        <w:t>POS and SCL</w:t>
+      </w:r>
+      <w:r>
+        <w:rPr>
+          <w:rFonts w:ascii="Calibri" w:hAnsi="Calibri" w:cs="Calibri"/>
+        </w:rPr>
+        <w:t xml:space="preserve"> sites</w:t>
+      </w:r>
+      <w:r>
+        <w:rPr>
+          <w:rFonts w:ascii="Calibri" w:hAnsi="Calibri" w:cs="Calibri"/>
+        </w:rPr>
+        <w:t xml:space="preserve">, the BPF site was never misclassified (0.0% class error). </w:t>
+      </w:r>
+    </w:p>
+    <w:p>
+      <w:pPr>
+        <w:pStyle w:val="Body"/>
+        <w:rPr>
+          <w:rFonts w:ascii="Calibri" w:hAnsi="Calibri" w:cs="Calibri"/>
+        </w:rPr>
+      </w:pPr>
+      <w:r>
+        <w:rPr>
+          <w:rFonts w:ascii="Calibri" w:hAnsi="Calibri" w:cs="Calibri"/>
           <w:noProof/>
           <w14:textOutline w14:w="0" w14:cap="rnd" w14:cmpd="sng" w14:algn="ctr">
             <w14:noFill/>
@@ -1011,7 +1273,7 @@
                     <pic:cNvPicPr/>
                   </pic:nvPicPr>
                   <pic:blipFill>
-                    <a:blip r:embed="rId10" cstate="print">
+                    <a:blip r:embed="rId9" cstate="print">
                       <a:extLst>
                         <a:ext uri="{28A0092B-C50C-407E-A947-70E740481C1C}">
                           <a14:useLocalDpi xmlns:a14="http://schemas.microsoft.com/office/drawing/2010/main" val="0"/>
@@ -1041,59 +1303,87 @@
     <w:p>
       <w:pPr>
         <w:pStyle w:val="Body"/>
-      </w:pPr>
-      <w:r>
-        <w:rPr>
+        <w:rPr>
+          <w:rFonts w:ascii="Calibri" w:hAnsi="Calibri" w:cs="Calibri"/>
+        </w:rPr>
+      </w:pPr>
+      <w:r>
+        <w:rPr>
+          <w:rFonts w:ascii="Calibri" w:hAnsi="Calibri" w:cs="Calibri"/>
           <w:b/>
           <w:bCs/>
         </w:rPr>
         <w:t xml:space="preserve">Variation in community composition across sites. </w:t>
       </w:r>
       <w:r>
-        <w:t xml:space="preserve">Bee species are plotted on the first two axes of a three-dimensional non-metric multidimensional scaling ordination of the </w:t>
-      </w:r>
-      <w:r>
-        <w:t>69</w:t>
-      </w:r>
-      <w:r>
-        <w:t xml:space="preserve"> combinations of station (subsite) and year, across the three sites. Small points are the individual station/year combinations. Large points are the centroids of the three sites. Ellipses are 95% confidence intervals around the site centroids. Bee species shown are the most representative (top 10th percentile of a random forest analysis) of the compositional differences among sites. Text size of the labels is proportional to variable importance score (mean decrease in Gini score).</w:t>
-      </w:r>
-    </w:p>
-    <w:p>
-      <w:pPr>
-        <w:pStyle w:val="Body"/>
-      </w:pPr>
-    </w:p>
-    <w:p>
-      <w:pPr>
-        <w:pStyle w:val="Body"/>
-      </w:pPr>
-    </w:p>
-    <w:p>
-      <w:pPr>
-        <w:pStyle w:val="Body"/>
-      </w:pPr>
-      <w:r>
+        <w:rPr>
+          <w:rFonts w:ascii="Calibri" w:hAnsi="Calibri" w:cs="Calibri"/>
+        </w:rPr>
+        <w:t>Bee species are plotted on the first two axes of a three-dimensional non-metric multidimensional scaling ordination of the 69 combinations of station (subsite) and year, across the three sites. Small points are the individual station/year combinations. Large points are the centroids of the three sites. Ellipses are 95% confidence intervals around the site centroids. Bee species shown are the most representative (top 10th percentile of a random forest analysis) of the compositional differences among sites. Text size of the labels is proportional to variable importance score (mean decrease in Gini score).</w:t>
+      </w:r>
+    </w:p>
+    <w:p>
+      <w:pPr>
+        <w:pStyle w:val="Body"/>
+        <w:rPr>
+          <w:rFonts w:ascii="Calibri" w:hAnsi="Calibri" w:cs="Calibri"/>
+        </w:rPr>
+      </w:pPr>
+    </w:p>
+    <w:p>
+      <w:pPr>
+        <w:pStyle w:val="Body"/>
+        <w:rPr>
+          <w:rFonts w:ascii="Calibri" w:hAnsi="Calibri" w:cs="Calibri"/>
+        </w:rPr>
+      </w:pPr>
+    </w:p>
+    <w:p>
+      <w:pPr>
+        <w:pStyle w:val="Body"/>
+        <w:rPr>
+          <w:rFonts w:ascii="Calibri" w:hAnsi="Calibri" w:cs="Calibri"/>
+        </w:rPr>
+      </w:pPr>
+      <w:r>
+        <w:rPr>
+          <w:rFonts w:ascii="Calibri" w:hAnsi="Calibri" w:cs="Calibri"/>
+        </w:rPr>
         <w:t>Our sampling, spanning seven years and three sites allowed the estimation of bee abundance across time. At the genus level, 20 of the 24 total genera had at least 20 records, and 46 of the 118 species had at least 20 records. Kernel density estimation revealed several patterns; 1) at the genera level, multimodal distributions may reflect multivoltinism, multiple species, sociality, or a combination of these variables. 2) At the species level, well-defined multimodality was rare, with most species reaching a single peak abundance and tapering off throughout the season. Some species appear to follow more uniform distributions, flying throughout the season with limited variation in abundance. Lastly, our comparison of parasitic genera and their presumptive hosts</w:t>
       </w:r>
       <w:proofErr w:type="gramStart"/>
       <w:r>
+        <w:rPr>
+          <w:rFonts w:ascii="Calibri" w:hAnsi="Calibri" w:cs="Calibri"/>
+        </w:rPr>
         <w:t>…(</w:t>
       </w:r>
       <w:proofErr w:type="gramEnd"/>
       <w:r>
+        <w:rPr>
+          <w:rFonts w:ascii="Calibri" w:hAnsi="Calibri" w:cs="Calibri"/>
+        </w:rPr>
         <w:t xml:space="preserve">not sure where we are going with this part, are we saying there is overlap? That host species </w:t>
       </w:r>
       <w:proofErr w:type="gramStart"/>
       <w:r>
+        <w:rPr>
+          <w:rFonts w:ascii="Calibri" w:hAnsi="Calibri" w:cs="Calibri"/>
+        </w:rPr>
         <w:t>decline</w:t>
       </w:r>
       <w:proofErr w:type="gramEnd"/>
       <w:r>
+        <w:rPr>
+          <w:rFonts w:ascii="Calibri" w:hAnsi="Calibri" w:cs="Calibri"/>
+        </w:rPr>
         <w:t xml:space="preserve"> after parasite peaks? There isn’t a clear pattern across all of the </w:t>
       </w:r>
       <w:proofErr w:type="gramStart"/>
       <w:r>
+        <w:rPr>
+          <w:rFonts w:ascii="Calibri" w:hAnsi="Calibri" w:cs="Calibri"/>
+        </w:rPr>
         <w:t>combinations)…</w:t>
       </w:r>
       <w:proofErr w:type="gramEnd"/>
@@ -1101,9 +1391,13 @@
     <w:p>
       <w:pPr>
         <w:pStyle w:val="Body"/>
-      </w:pPr>
-      <w:r>
-        <w:rPr>
+        <w:rPr>
+          <w:rFonts w:ascii="Calibri" w:hAnsi="Calibri" w:cs="Calibri"/>
+        </w:rPr>
+      </w:pPr>
+      <w:r>
+        <w:rPr>
+          <w:rFonts w:ascii="Calibri" w:hAnsi="Calibri" w:cs="Calibri"/>
           <w:noProof/>
           <w14:textOutline w14:w="0" w14:cap="rnd" w14:cmpd="sng" w14:algn="ctr">
             <w14:noFill/>
@@ -1128,7 +1422,7 @@
                     <pic:cNvPicPr/>
                   </pic:nvPicPr>
                   <pic:blipFill>
-                    <a:blip r:embed="rId11" cstate="print">
+                    <a:blip r:embed="rId10" cstate="print">
                       <a:extLst>
                         <a:ext uri="{28A0092B-C50C-407E-A947-70E740481C1C}">
                           <a14:useLocalDpi xmlns:a14="http://schemas.microsoft.com/office/drawing/2010/main" val="0"/>
@@ -1158,62 +1452,73 @@
     <w:p>
       <w:pPr>
         <w:pStyle w:val="Body"/>
-      </w:pPr>
-    </w:p>
-    <w:p>
-      <w:pPr>
-        <w:pStyle w:val="Body"/>
-      </w:pPr>
-      <w:r>
-        <w:rPr>
+        <w:rPr>
+          <w:rFonts w:ascii="Calibri" w:hAnsi="Calibri" w:cs="Calibri"/>
+        </w:rPr>
+      </w:pPr>
+    </w:p>
+    <w:p>
+      <w:pPr>
+        <w:pStyle w:val="Body"/>
+        <w:rPr>
+          <w:rFonts w:ascii="Calibri" w:hAnsi="Calibri" w:cs="Calibri"/>
+        </w:rPr>
+      </w:pPr>
+      <w:r>
+        <w:rPr>
+          <w:rFonts w:ascii="Calibri" w:hAnsi="Calibri" w:cs="Calibri"/>
           <w:b/>
           <w:bCs/>
         </w:rPr>
         <w:t>Genus-level seasonal distributions. </w:t>
       </w:r>
       <w:r>
-        <w:t xml:space="preserve">Density is estimated at the genus level with Scott’s method for genera presumed univoltine, while biased cross validation was used for genera presumed multivoltine. Sample sizes displayed on the right are the total number of records for each </w:t>
-      </w:r>
-      <w:r>
-        <w:t>genus</w:t>
-      </w:r>
-      <w:r>
-        <w:t xml:space="preserve">. </w:t>
-      </w:r>
-      <w:r>
-        <w:t xml:space="preserve">Only genera with sample sizes </w:t>
+        <w:rPr>
+          <w:rFonts w:ascii="Calibri" w:hAnsi="Calibri" w:cs="Calibri"/>
+        </w:rPr>
+        <w:t xml:space="preserve">Density is estimated at the genus level with Scott’s method for genera presumed univoltine, while biased cross validation was used for genera presumed multivoltine. Sample sizes displayed on the right are the total number of records for each genus. Only genera with sample sizes </w:t>
       </w:r>
       <m:oMath>
         <m:r>
           <w:rPr>
-            <w:rFonts w:ascii="Cambria Math" w:hAnsi="Cambria Math"/>
+            <w:rFonts w:ascii="Cambria Math" w:hAnsi="Cambria Math" w:cs="Calibri"/>
           </w:rPr>
           <m:t>≥</m:t>
         </m:r>
       </m:oMath>
       <w:r>
-        <w:t xml:space="preserve"> 20 are shown. </w:t>
-      </w:r>
-      <w:r>
-        <w:t>Vertical dashed lines correspond to 21 March, 21 June, and 21 September.</w:t>
-      </w:r>
-    </w:p>
-    <w:p>
-      <w:pPr>
-        <w:pStyle w:val="Body"/>
-      </w:pPr>
-    </w:p>
-    <w:p>
-      <w:pPr>
-        <w:pStyle w:val="Body"/>
-      </w:pPr>
-    </w:p>
-    <w:p>
-      <w:pPr>
-        <w:pStyle w:val="Body"/>
-      </w:pPr>
-      <w:r>
-        <w:rPr>
+        <w:rPr>
+          <w:rFonts w:ascii="Calibri" w:hAnsi="Calibri" w:cs="Calibri"/>
+        </w:rPr>
+        <w:t xml:space="preserve"> 20 are shown. Vertical dashed lines correspond to 21 March, 21 June, and 21 September.</w:t>
+      </w:r>
+    </w:p>
+    <w:p>
+      <w:pPr>
+        <w:pStyle w:val="Body"/>
+        <w:rPr>
+          <w:rFonts w:ascii="Calibri" w:hAnsi="Calibri" w:cs="Calibri"/>
+        </w:rPr>
+      </w:pPr>
+    </w:p>
+    <w:p>
+      <w:pPr>
+        <w:pStyle w:val="Body"/>
+        <w:rPr>
+          <w:rFonts w:ascii="Calibri" w:hAnsi="Calibri" w:cs="Calibri"/>
+        </w:rPr>
+      </w:pPr>
+    </w:p>
+    <w:p>
+      <w:pPr>
+        <w:pStyle w:val="Body"/>
+        <w:rPr>
+          <w:rFonts w:ascii="Calibri" w:hAnsi="Calibri" w:cs="Calibri"/>
+        </w:rPr>
+      </w:pPr>
+      <w:r>
+        <w:rPr>
+          <w:rFonts w:ascii="Calibri" w:hAnsi="Calibri" w:cs="Calibri"/>
           <w:noProof/>
           <w14:textOutline w14:w="0" w14:cap="rnd" w14:cmpd="sng" w14:algn="ctr">
             <w14:noFill/>
@@ -1238,7 +1543,7 @@
                     <pic:cNvPicPr/>
                   </pic:nvPicPr>
                   <pic:blipFill>
-                    <a:blip r:embed="rId12" cstate="print">
+                    <a:blip r:embed="rId11" cstate="print">
                       <a:extLst>
                         <a:ext uri="{28A0092B-C50C-407E-A947-70E740481C1C}">
                           <a14:useLocalDpi xmlns:a14="http://schemas.microsoft.com/office/drawing/2010/main" val="0"/>
@@ -1268,19 +1573,27 @@
     <w:p>
       <w:pPr>
         <w:pStyle w:val="Body"/>
-      </w:pPr>
-      <w:r>
-        <w:rPr>
+        <w:rPr>
+          <w:rFonts w:ascii="Calibri" w:hAnsi="Calibri" w:cs="Calibri"/>
+        </w:rPr>
+      </w:pPr>
+      <w:r>
+        <w:rPr>
+          <w:rFonts w:ascii="Calibri" w:hAnsi="Calibri" w:cs="Calibri"/>
           <w:b/>
           <w:bCs/>
         </w:rPr>
         <w:t>Species-level seasonal distributions. </w:t>
       </w:r>
       <w:r>
+        <w:rPr>
+          <w:rFonts w:ascii="Calibri" w:hAnsi="Calibri" w:cs="Calibri"/>
+        </w:rPr>
         <w:t>Density is estimated uniformly across all species with Silverman’s method. Sample sizes displayed on the right are the total number of records for each species. Species displayed are those for which sample sizes were </w:t>
       </w:r>
       <w:r>
         <w:rPr>
+          <w:rFonts w:ascii="Calibri" w:hAnsi="Calibri" w:cs="Calibri"/>
           <w:noProof/>
         </w:rPr>
         <w:drawing>
@@ -1288,7 +1601,7 @@
             <wp:extent cx="114300" cy="139700"/>
             <wp:effectExtent l="0" t="0" r="0" b="0"/>
             <wp:docPr id="1138165525" name="Picture 4" descr="\ge">
-              <a:hlinkClick xmlns:a="http://schemas.openxmlformats.org/drawingml/2006/main" r:id="rId13" tgtFrame="&quot;_blank&quot;"/>
+              <a:hlinkClick xmlns:a="http://schemas.openxmlformats.org/drawingml/2006/main" r:id="rId12" tgtFrame="&quot;_blank&quot;"/>
             </wp:docPr>
             <wp:cNvGraphicFramePr>
               <a:graphicFrameLocks xmlns:a="http://schemas.openxmlformats.org/drawingml/2006/main" noChangeAspect="1"/>
@@ -1298,14 +1611,14 @@
                 <pic:pic xmlns:pic="http://schemas.openxmlformats.org/drawingml/2006/picture">
                   <pic:nvPicPr>
                     <pic:cNvPr id="0" name="Picture 6" descr="\ge">
-                      <a:hlinkClick r:id="rId13" tgtFrame="&quot;_blank&quot;"/>
+                      <a:hlinkClick r:id="rId12" tgtFrame="&quot;_blank&quot;"/>
                     </pic:cNvPr>
                     <pic:cNvPicPr>
                       <a:picLocks noChangeAspect="1" noChangeArrowheads="1"/>
                     </pic:cNvPicPr>
                   </pic:nvPicPr>
                   <pic:blipFill>
-                    <a:blip r:embed="rId14">
+                    <a:blip r:embed="rId13">
                       <a:extLst>
                         <a:ext uri="{28A0092B-C50C-407E-A947-70E740481C1C}">
                           <a14:useLocalDpi xmlns:a14="http://schemas.microsoft.com/office/drawing/2010/main" val="0"/>
@@ -1337,15 +1650,22 @@
         </w:drawing>
       </w:r>
       <w:r>
+        <w:rPr>
+          <w:rFonts w:ascii="Calibri" w:hAnsi="Calibri" w:cs="Calibri"/>
+        </w:rPr>
         <w:t> 20. Vertical dashed lines correspond to 21 March, 21 June, and 21 September.</w:t>
       </w:r>
     </w:p>
     <w:p>
       <w:pPr>
         <w:pStyle w:val="Body"/>
-      </w:pPr>
-      <w:r>
-        <w:rPr>
+        <w:rPr>
+          <w:rFonts w:ascii="Calibri" w:hAnsi="Calibri" w:cs="Calibri"/>
+        </w:rPr>
+      </w:pPr>
+      <w:r>
+        <w:rPr>
+          <w:rFonts w:ascii="Calibri" w:hAnsi="Calibri" w:cs="Calibri"/>
           <w:noProof/>
           <w14:textOutline w14:w="0" w14:cap="rnd" w14:cmpd="sng" w14:algn="ctr">
             <w14:noFill/>
@@ -1370,7 +1690,7 @@
                     <pic:cNvPicPr/>
                   </pic:nvPicPr>
                   <pic:blipFill>
-                    <a:blip r:embed="rId15" cstate="print">
+                    <a:blip r:embed="rId14" cstate="print">
                       <a:extLst>
                         <a:ext uri="{28A0092B-C50C-407E-A947-70E740481C1C}">
                           <a14:useLocalDpi xmlns:a14="http://schemas.microsoft.com/office/drawing/2010/main" val="0"/>
@@ -1400,96 +1720,149 @@
     <w:p>
       <w:pPr>
         <w:pStyle w:val="Body"/>
-      </w:pPr>
-      <w:r>
-        <w:rPr>
+        <w:rPr>
+          <w:rFonts w:ascii="Calibri" w:hAnsi="Calibri" w:cs="Calibri"/>
+        </w:rPr>
+      </w:pPr>
+      <w:r>
+        <w:rPr>
+          <w:rFonts w:ascii="Calibri" w:hAnsi="Calibri" w:cs="Calibri"/>
           <w:b/>
           <w:bCs/>
         </w:rPr>
         <w:t xml:space="preserve">Genus-level seasonal distributions for the parasites: </w:t>
       </w:r>
       <w:r>
+        <w:rPr>
+          <w:rFonts w:ascii="Calibri" w:hAnsi="Calibri" w:cs="Calibri"/>
+        </w:rPr>
         <w:t xml:space="preserve">A) </w:t>
       </w:r>
       <w:proofErr w:type="spellStart"/>
       <w:r>
+        <w:rPr>
+          <w:rFonts w:ascii="Calibri" w:hAnsi="Calibri" w:cs="Calibri"/>
+        </w:rPr>
         <w:t>Nomada</w:t>
       </w:r>
       <w:proofErr w:type="spellEnd"/>
       <w:r>
+        <w:rPr>
+          <w:rFonts w:ascii="Calibri" w:hAnsi="Calibri" w:cs="Calibri"/>
+        </w:rPr>
         <w:t xml:space="preserve">, B) </w:t>
       </w:r>
       <w:proofErr w:type="spellStart"/>
       <w:r>
+        <w:rPr>
+          <w:rFonts w:ascii="Calibri" w:hAnsi="Calibri" w:cs="Calibri"/>
+        </w:rPr>
         <w:t>Stelis</w:t>
       </w:r>
       <w:proofErr w:type="spellEnd"/>
       <w:r>
+        <w:rPr>
+          <w:rFonts w:ascii="Calibri" w:hAnsi="Calibri" w:cs="Calibri"/>
+        </w:rPr>
         <w:t xml:space="preserve">, C) </w:t>
       </w:r>
       <w:proofErr w:type="spellStart"/>
       <w:r>
+        <w:rPr>
+          <w:rFonts w:ascii="Calibri" w:hAnsi="Calibri" w:cs="Calibri"/>
+        </w:rPr>
         <w:t>Sphecodes</w:t>
       </w:r>
       <w:proofErr w:type="spellEnd"/>
       <w:r>
+        <w:rPr>
+          <w:rFonts w:ascii="Calibri" w:hAnsi="Calibri" w:cs="Calibri"/>
+        </w:rPr>
         <w:t xml:space="preserve">, D) </w:t>
       </w:r>
       <w:proofErr w:type="spellStart"/>
       <w:r>
+        <w:rPr>
+          <w:rFonts w:ascii="Calibri" w:hAnsi="Calibri" w:cs="Calibri"/>
+        </w:rPr>
         <w:t>Epeolus</w:t>
       </w:r>
       <w:proofErr w:type="spellEnd"/>
       <w:r>
+        <w:rPr>
+          <w:rFonts w:ascii="Calibri" w:hAnsi="Calibri" w:cs="Calibri"/>
+        </w:rPr>
         <w:t xml:space="preserve">, E) </w:t>
       </w:r>
       <w:proofErr w:type="spellStart"/>
       <w:r>
+        <w:rPr>
+          <w:rFonts w:ascii="Calibri" w:hAnsi="Calibri" w:cs="Calibri"/>
+        </w:rPr>
         <w:t>Triepeolus</w:t>
       </w:r>
       <w:proofErr w:type="spellEnd"/>
       <w:r>
+        <w:rPr>
+          <w:rFonts w:ascii="Calibri" w:hAnsi="Calibri" w:cs="Calibri"/>
+        </w:rPr>
         <w:t xml:space="preserve">, and F) </w:t>
       </w:r>
       <w:proofErr w:type="spellStart"/>
       <w:r>
+        <w:rPr>
+          <w:rFonts w:ascii="Calibri" w:hAnsi="Calibri" w:cs="Calibri"/>
+        </w:rPr>
         <w:t>Coelioxys</w:t>
       </w:r>
       <w:proofErr w:type="spellEnd"/>
       <w:r>
-        <w:t xml:space="preserve">. Beneath each parasite genera are the presumed host genera. Density is estimated at the genus level with Scott’s method for genera presumed univoltine, while biased cross validation was used for genera presumed multivoltine. Sample sizes displayed on the right (plots A, C, E) and left (plots B, D, F) are the total number of records for each </w:t>
-      </w:r>
-      <w:r>
-        <w:t>genus</w:t>
-      </w:r>
-      <w:r>
-        <w:t>. Vertical dashed lines correspond to 21 March, 21 June, and 21 September.</w:t>
-      </w:r>
-    </w:p>
-    <w:p>
-      <w:pPr>
-        <w:pStyle w:val="Body"/>
-      </w:pPr>
-    </w:p>
-    <w:p>
-      <w:pPr>
-        <w:pStyle w:val="Body"/>
-      </w:pPr>
-    </w:p>
-    <w:p>
-      <w:pPr>
-        <w:pStyle w:val="Body"/>
-      </w:pPr>
-      <w:r>
+        <w:rPr>
+          <w:rFonts w:ascii="Calibri" w:hAnsi="Calibri" w:cs="Calibri"/>
+        </w:rPr>
+        <w:t>. Beneath each parasite genera are the presumed host genera. Density is estimated at the genus level with Scott’s method for genera presumed univoltine, while biased cross validation was used for genera presumed multivoltine. Sample sizes displayed on the right (plots A, C, E) and left (plots B, D, F) are the total number of records for each genus. Vertical dashed lines correspond to 21 March, 21 June, and 21 September.</w:t>
+      </w:r>
+    </w:p>
+    <w:p>
+      <w:pPr>
+        <w:pStyle w:val="Body"/>
+        <w:rPr>
+          <w:rFonts w:ascii="Calibri" w:hAnsi="Calibri" w:cs="Calibri"/>
+        </w:rPr>
+      </w:pPr>
+    </w:p>
+    <w:p>
+      <w:pPr>
+        <w:pStyle w:val="Body"/>
+        <w:rPr>
+          <w:rFonts w:ascii="Calibri" w:hAnsi="Calibri" w:cs="Calibri"/>
+        </w:rPr>
+      </w:pPr>
+    </w:p>
+    <w:p>
+      <w:pPr>
+        <w:pStyle w:val="Body"/>
+        <w:rPr>
+          <w:rFonts w:ascii="Calibri" w:hAnsi="Calibri" w:cs="Calibri"/>
+        </w:rPr>
+      </w:pPr>
+      <w:r>
+        <w:rPr>
+          <w:rFonts w:ascii="Calibri" w:hAnsi="Calibri" w:cs="Calibri"/>
+        </w:rPr>
         <w:t>Or:</w:t>
       </w:r>
     </w:p>
     <w:p>
       <w:pPr>
         <w:pStyle w:val="Body"/>
-      </w:pPr>
-      <w:r>
-        <w:rPr>
+        <w:rPr>
+          <w:rFonts w:ascii="Calibri" w:hAnsi="Calibri" w:cs="Calibri"/>
+        </w:rPr>
+      </w:pPr>
+      <w:r>
+        <w:rPr>
+          <w:rFonts w:ascii="Calibri" w:hAnsi="Calibri" w:cs="Calibri"/>
           <w:noProof/>
           <w14:textOutline w14:w="0" w14:cap="rnd" w14:cmpd="sng" w14:algn="ctr">
             <w14:noFill/>
@@ -1511,6 +1884,233 @@
                 <pic:pic xmlns:pic="http://schemas.openxmlformats.org/drawingml/2006/picture">
                   <pic:nvPicPr>
                     <pic:cNvPr id="1378607257" name="Picture 1378607257"/>
+                    <pic:cNvPicPr/>
+                  </pic:nvPicPr>
+                  <pic:blipFill>
+                    <a:blip r:embed="rId15" cstate="print">
+                      <a:extLst>
+                        <a:ext uri="{28A0092B-C50C-407E-A947-70E740481C1C}">
+                          <a14:useLocalDpi xmlns:a14="http://schemas.microsoft.com/office/drawing/2010/main" val="0"/>
+                        </a:ext>
+                      </a:extLst>
+                    </a:blip>
+                    <a:stretch>
+                      <a:fillRect/>
+                    </a:stretch>
+                  </pic:blipFill>
+                  <pic:spPr>
+                    <a:xfrm>
+                      <a:off x="0" y="0"/>
+                      <a:ext cx="5943600" cy="5200650"/>
+                    </a:xfrm>
+                    <a:prstGeom prst="rect">
+                      <a:avLst/>
+                    </a:prstGeom>
+                  </pic:spPr>
+                </pic:pic>
+              </a:graphicData>
+            </a:graphic>
+          </wp:inline>
+        </w:drawing>
+      </w:r>
+    </w:p>
+    <w:p>
+      <w:pPr>
+        <w:pStyle w:val="Body"/>
+        <w:rPr>
+          <w:rFonts w:ascii="Calibri" w:hAnsi="Calibri" w:cs="Calibri"/>
+        </w:rPr>
+      </w:pPr>
+      <w:r>
+        <w:rPr>
+          <w:rFonts w:ascii="Calibri" w:hAnsi="Calibri" w:cs="Calibri"/>
+          <w:b/>
+          <w:bCs/>
+        </w:rPr>
+        <w:t>Genus-level seasonal distributions</w:t>
+      </w:r>
+      <w:r>
+        <w:rPr>
+          <w:rFonts w:ascii="Calibri" w:hAnsi="Calibri" w:cs="Calibri"/>
+        </w:rPr>
+        <w:t xml:space="preserve"> for the parasites: A) </w:t>
+      </w:r>
+      <w:proofErr w:type="spellStart"/>
+      <w:r>
+        <w:rPr>
+          <w:rFonts w:ascii="Calibri" w:hAnsi="Calibri" w:cs="Calibri"/>
+        </w:rPr>
+        <w:t>Nomada</w:t>
+      </w:r>
+      <w:proofErr w:type="spellEnd"/>
+      <w:r>
+        <w:rPr>
+          <w:rFonts w:ascii="Calibri" w:hAnsi="Calibri" w:cs="Calibri"/>
+        </w:rPr>
+        <w:t xml:space="preserve">, B) </w:t>
+      </w:r>
+      <w:proofErr w:type="spellStart"/>
+      <w:r>
+        <w:rPr>
+          <w:rFonts w:ascii="Calibri" w:hAnsi="Calibri" w:cs="Calibri"/>
+        </w:rPr>
+        <w:t>Sphecodes</w:t>
+      </w:r>
+      <w:proofErr w:type="spellEnd"/>
+      <w:r>
+        <w:rPr>
+          <w:rFonts w:ascii="Calibri" w:hAnsi="Calibri" w:cs="Calibri"/>
+        </w:rPr>
+        <w:t xml:space="preserve">, and C) </w:t>
+      </w:r>
+      <w:proofErr w:type="spellStart"/>
+      <w:r>
+        <w:rPr>
+          <w:rFonts w:ascii="Calibri" w:hAnsi="Calibri" w:cs="Calibri"/>
+        </w:rPr>
+        <w:t>Coelioxys</w:t>
+      </w:r>
+      <w:proofErr w:type="spellEnd"/>
+      <w:r>
+        <w:rPr>
+          <w:rFonts w:ascii="Calibri" w:hAnsi="Calibri" w:cs="Calibri"/>
+        </w:rPr>
+        <w:t>. Beneath each parasite genera are the presumed host genera. Density is estimated at the genus level with Scott’s method for genera presumed univoltine, while biased cross validation was used for genera presumed multivoltine. Sample sizes displayed on the right are the total number of records for each genus. Vertical dashed lines correspond to 21 March, 21 June, and 21 September.</w:t>
+      </w:r>
+    </w:p>
+    <w:p>
+      <w:pPr>
+        <w:pStyle w:val="Body"/>
+        <w:rPr>
+          <w:rFonts w:ascii="Calibri" w:hAnsi="Calibri" w:cs="Calibri"/>
+        </w:rPr>
+      </w:pPr>
+    </w:p>
+    <w:p>
+      <w:pPr>
+        <w:pStyle w:val="Body"/>
+        <w:rPr>
+          <w:rFonts w:ascii="Calibri" w:hAnsi="Calibri" w:cs="Calibri"/>
+        </w:rPr>
+      </w:pPr>
+    </w:p>
+    <w:p>
+      <w:pPr>
+        <w:pStyle w:val="Body"/>
+        <w:rPr>
+          <w:rFonts w:ascii="Calibri" w:hAnsi="Calibri" w:cs="Calibri"/>
+        </w:rPr>
+      </w:pPr>
+    </w:p>
+    <w:p>
+      <w:pPr>
+        <w:pStyle w:val="Body"/>
+        <w:rPr>
+          <w:rFonts w:ascii="Calibri" w:hAnsi="Calibri" w:cs="Calibri"/>
+        </w:rPr>
+      </w:pPr>
+    </w:p>
+    <w:p>
+      <w:pPr>
+        <w:pStyle w:val="Body"/>
+        <w:rPr>
+          <w:rFonts w:ascii="Calibri" w:hAnsi="Calibri" w:cs="Calibri"/>
+        </w:rPr>
+      </w:pPr>
+    </w:p>
+    <w:p>
+      <w:pPr>
+        <w:pStyle w:val="Body"/>
+        <w:rPr>
+          <w:rFonts w:ascii="Calibri" w:hAnsi="Calibri" w:cs="Calibri"/>
+        </w:rPr>
+      </w:pPr>
+    </w:p>
+    <w:p>
+      <w:pPr>
+        <w:pStyle w:val="Body"/>
+        <w:rPr>
+          <w:rFonts w:ascii="Calibri" w:hAnsi="Calibri" w:cs="Calibri"/>
+        </w:rPr>
+      </w:pPr>
+    </w:p>
+    <w:p>
+      <w:pPr>
+        <w:pStyle w:val="Body"/>
+        <w:rPr>
+          <w:rFonts w:ascii="Calibri" w:hAnsi="Calibri" w:cs="Calibri"/>
+        </w:rPr>
+      </w:pPr>
+    </w:p>
+    <w:p>
+      <w:pPr>
+        <w:pStyle w:val="Body"/>
+        <w:rPr>
+          <w:rFonts w:ascii="Calibri" w:hAnsi="Calibri" w:cs="Calibri"/>
+        </w:rPr>
+      </w:pPr>
+    </w:p>
+    <w:p>
+      <w:pPr>
+        <w:pStyle w:val="Body"/>
+        <w:rPr>
+          <w:rFonts w:ascii="Calibri" w:hAnsi="Calibri" w:cs="Calibri"/>
+        </w:rPr>
+      </w:pPr>
+    </w:p>
+    <w:p>
+      <w:pPr>
+        <w:pStyle w:val="Body"/>
+        <w:rPr>
+          <w:rFonts w:ascii="Calibri" w:hAnsi="Calibri" w:cs="Calibri"/>
+        </w:rPr>
+      </w:pPr>
+    </w:p>
+    <w:p>
+      <w:pPr>
+        <w:pStyle w:val="Body"/>
+        <w:rPr>
+          <w:rFonts w:ascii="Calibri" w:hAnsi="Calibri" w:cs="Calibri"/>
+        </w:rPr>
+      </w:pPr>
+      <w:r>
+        <w:rPr>
+          <w:rFonts w:ascii="Calibri" w:hAnsi="Calibri" w:cs="Calibri"/>
+        </w:rPr>
+        <w:t>And supplement:</w:t>
+      </w:r>
+    </w:p>
+    <w:p>
+      <w:pPr>
+        <w:pStyle w:val="Body"/>
+        <w:rPr>
+          <w:rFonts w:ascii="Calibri" w:hAnsi="Calibri" w:cs="Calibri"/>
+        </w:rPr>
+      </w:pPr>
+      <w:r>
+        <w:rPr>
+          <w:rFonts w:ascii="Calibri" w:hAnsi="Calibri" w:cs="Calibri"/>
+          <w:noProof/>
+          <w14:textOutline w14:w="0" w14:cap="rnd" w14:cmpd="sng" w14:algn="ctr">
+            <w14:noFill/>
+            <w14:prstDash w14:val="solid"/>
+            <w14:bevel/>
+          </w14:textOutline>
+        </w:rPr>
+        <w:lastRenderedPageBreak/>
+        <w:drawing>
+          <wp:inline distT="0" distB="0" distL="0" distR="0" wp14:anchorId="00DB90DE" wp14:editId="02514488">
+            <wp:extent cx="5943600" cy="5200650"/>
+            <wp:effectExtent l="0" t="0" r="0" b="0"/>
+            <wp:docPr id="1112752784" name="Picture 7"/>
+            <wp:cNvGraphicFramePr>
+              <a:graphicFrameLocks xmlns:a="http://schemas.openxmlformats.org/drawingml/2006/main" noChangeAspect="1"/>
+            </wp:cNvGraphicFramePr>
+            <a:graphic xmlns:a="http://schemas.openxmlformats.org/drawingml/2006/main">
+              <a:graphicData uri="http://schemas.openxmlformats.org/drawingml/2006/picture">
+                <pic:pic xmlns:pic="http://schemas.openxmlformats.org/drawingml/2006/picture">
+                  <pic:nvPicPr>
+                    <pic:cNvPr id="1112752784" name="Picture 1112752784"/>
                     <pic:cNvPicPr/>
                   </pic:nvPicPr>
                   <pic:blipFill>
@@ -1544,219 +2144,92 @@
     <w:p>
       <w:pPr>
         <w:pStyle w:val="Body"/>
-      </w:pPr>
-      <w:r>
-        <w:rPr>
+        <w:rPr>
+          <w:rFonts w:ascii="Calibri" w:hAnsi="Calibri" w:cs="Calibri"/>
+        </w:rPr>
+      </w:pPr>
+    </w:p>
+    <w:p>
+      <w:pPr>
+        <w:pStyle w:val="Body"/>
+        <w:rPr>
+          <w:rFonts w:ascii="Calibri" w:hAnsi="Calibri" w:cs="Calibri"/>
+        </w:rPr>
+      </w:pPr>
+      <w:r>
+        <w:rPr>
+          <w:rFonts w:ascii="Calibri" w:hAnsi="Calibri" w:cs="Calibri"/>
           <w:b/>
           <w:bCs/>
         </w:rPr>
-        <w:t>Genus-level seasonal distributions</w:t>
-      </w:r>
-      <w:r>
-        <w:t xml:space="preserve"> for the parasites: A) </w:t>
+        <w:t>Genus-level seasonal distributions for the parasites:</w:t>
+      </w:r>
+      <w:r>
+        <w:rPr>
+          <w:rFonts w:ascii="Calibri" w:hAnsi="Calibri" w:cs="Calibri"/>
+        </w:rPr>
+        <w:t xml:space="preserve"> A) </w:t>
       </w:r>
       <w:proofErr w:type="spellStart"/>
       <w:r>
-        <w:t>Nomada</w:t>
+        <w:rPr>
+          <w:rFonts w:ascii="Calibri" w:hAnsi="Calibri" w:cs="Calibri"/>
+        </w:rPr>
+        <w:t>Stelis</w:t>
       </w:r>
       <w:proofErr w:type="spellEnd"/>
       <w:r>
+        <w:rPr>
+          <w:rFonts w:ascii="Calibri" w:hAnsi="Calibri" w:cs="Calibri"/>
+        </w:rPr>
         <w:t xml:space="preserve">, B) </w:t>
       </w:r>
       <w:proofErr w:type="spellStart"/>
       <w:r>
-        <w:t>Sphecodes</w:t>
+        <w:rPr>
+          <w:rFonts w:ascii="Calibri" w:hAnsi="Calibri" w:cs="Calibri"/>
+        </w:rPr>
+        <w:t>Epeolus</w:t>
       </w:r>
       <w:proofErr w:type="spellEnd"/>
       <w:r>
+        <w:rPr>
+          <w:rFonts w:ascii="Calibri" w:hAnsi="Calibri" w:cs="Calibri"/>
+        </w:rPr>
         <w:t xml:space="preserve">, and C) </w:t>
       </w:r>
       <w:proofErr w:type="spellStart"/>
       <w:r>
-        <w:t>Coelioxys</w:t>
+        <w:rPr>
+          <w:rFonts w:ascii="Calibri" w:hAnsi="Calibri" w:cs="Calibri"/>
+        </w:rPr>
+        <w:t>Triepeolus</w:t>
       </w:r>
       <w:proofErr w:type="spellEnd"/>
       <w:r>
-        <w:t>. Beneath each parasite genera are the presumed host genera. Density is estimated at the genus level with Scott’s method for genera presumed univoltine, while biased cross validation was used for genera presumed multivoltine. Sample sizes displayed on the right are the total number of records for each genus. Vertical dashed lines correspond to 21 March, 21 June, and 21 September.</w:t>
-      </w:r>
-    </w:p>
-    <w:p>
-      <w:pPr>
-        <w:pStyle w:val="Body"/>
-      </w:pPr>
-    </w:p>
-    <w:p>
-      <w:pPr>
-        <w:pStyle w:val="Body"/>
-      </w:pPr>
-    </w:p>
-    <w:p>
-      <w:pPr>
-        <w:pStyle w:val="Body"/>
-      </w:pPr>
-    </w:p>
-    <w:p>
-      <w:pPr>
-        <w:pStyle w:val="Body"/>
-      </w:pPr>
-    </w:p>
-    <w:p>
-      <w:pPr>
-        <w:pStyle w:val="Body"/>
-      </w:pPr>
-    </w:p>
-    <w:p>
-      <w:pPr>
-        <w:pStyle w:val="Body"/>
-      </w:pPr>
-    </w:p>
-    <w:p>
-      <w:pPr>
-        <w:pStyle w:val="Body"/>
-      </w:pPr>
-    </w:p>
-    <w:p>
-      <w:pPr>
-        <w:pStyle w:val="Body"/>
-      </w:pPr>
-    </w:p>
-    <w:p>
-      <w:pPr>
-        <w:pStyle w:val="Body"/>
-      </w:pPr>
-    </w:p>
-    <w:p>
-      <w:pPr>
-        <w:pStyle w:val="Body"/>
-      </w:pPr>
-    </w:p>
-    <w:p>
-      <w:pPr>
-        <w:pStyle w:val="Body"/>
-      </w:pPr>
-    </w:p>
-    <w:p>
-      <w:pPr>
-        <w:pStyle w:val="Body"/>
-      </w:pPr>
-      <w:r>
-        <w:lastRenderedPageBreak/>
-        <w:t>And supplement:</w:t>
-      </w:r>
-    </w:p>
-    <w:p>
-      <w:pPr>
-        <w:pStyle w:val="Body"/>
-      </w:pPr>
-      <w:r>
-        <w:rPr>
-          <w:noProof/>
-          <w14:textOutline w14:w="0" w14:cap="rnd" w14:cmpd="sng" w14:algn="ctr">
-            <w14:noFill/>
-            <w14:prstDash w14:val="solid"/>
-            <w14:bevel/>
-          </w14:textOutline>
-        </w:rPr>
-        <w:drawing>
-          <wp:inline distT="0" distB="0" distL="0" distR="0" wp14:anchorId="00DB90DE" wp14:editId="02514488">
-            <wp:extent cx="5943600" cy="5200650"/>
-            <wp:effectExtent l="0" t="0" r="0" b="0"/>
-            <wp:docPr id="1112752784" name="Picture 7"/>
-            <wp:cNvGraphicFramePr>
-              <a:graphicFrameLocks xmlns:a="http://schemas.openxmlformats.org/drawingml/2006/main" noChangeAspect="1"/>
-            </wp:cNvGraphicFramePr>
-            <a:graphic xmlns:a="http://schemas.openxmlformats.org/drawingml/2006/main">
-              <a:graphicData uri="http://schemas.openxmlformats.org/drawingml/2006/picture">
-                <pic:pic xmlns:pic="http://schemas.openxmlformats.org/drawingml/2006/picture">
-                  <pic:nvPicPr>
-                    <pic:cNvPr id="1112752784" name="Picture 1112752784"/>
-                    <pic:cNvPicPr/>
-                  </pic:nvPicPr>
-                  <pic:blipFill>
-                    <a:blip r:embed="rId17" cstate="print">
-                      <a:extLst>
-                        <a:ext uri="{28A0092B-C50C-407E-A947-70E740481C1C}">
-                          <a14:useLocalDpi xmlns:a14="http://schemas.microsoft.com/office/drawing/2010/main" val="0"/>
-                        </a:ext>
-                      </a:extLst>
-                    </a:blip>
-                    <a:stretch>
-                      <a:fillRect/>
-                    </a:stretch>
-                  </pic:blipFill>
-                  <pic:spPr>
-                    <a:xfrm>
-                      <a:off x="0" y="0"/>
-                      <a:ext cx="5943600" cy="5200650"/>
-                    </a:xfrm>
-                    <a:prstGeom prst="rect">
-                      <a:avLst/>
-                    </a:prstGeom>
-                  </pic:spPr>
-                </pic:pic>
-              </a:graphicData>
-            </a:graphic>
-          </wp:inline>
-        </w:drawing>
-      </w:r>
-    </w:p>
-    <w:p>
-      <w:pPr>
-        <w:pStyle w:val="Body"/>
-      </w:pPr>
-    </w:p>
-    <w:p>
-      <w:pPr>
-        <w:pStyle w:val="Body"/>
-      </w:pPr>
-      <w:r>
-        <w:rPr>
-          <w:b/>
-          <w:bCs/>
-        </w:rPr>
-        <w:t>Genus-level seasonal distributions</w:t>
-      </w:r>
-      <w:r>
-        <w:rPr>
-          <w:b/>
-          <w:bCs/>
-        </w:rPr>
-        <w:t> for the parasites:</w:t>
-      </w:r>
-      <w:r>
-        <w:t xml:space="preserve"> A) </w:t>
-      </w:r>
-      <w:proofErr w:type="spellStart"/>
-      <w:r>
-        <w:t>Stelis</w:t>
-      </w:r>
-      <w:proofErr w:type="spellEnd"/>
-      <w:r>
-        <w:t xml:space="preserve">, B) </w:t>
-      </w:r>
-      <w:proofErr w:type="spellStart"/>
-      <w:r>
-        <w:t>Epeolus</w:t>
-      </w:r>
-      <w:proofErr w:type="spellEnd"/>
-      <w:r>
-        <w:t xml:space="preserve">, and C) </w:t>
-      </w:r>
-      <w:proofErr w:type="spellStart"/>
-      <w:r>
-        <w:t>Triepeolus</w:t>
-      </w:r>
-      <w:proofErr w:type="spellEnd"/>
-      <w:r>
+        <w:rPr>
+          <w:rFonts w:ascii="Calibri" w:hAnsi="Calibri" w:cs="Calibri"/>
+        </w:rPr>
         <w:t>. Beneath each parasite genera are the presumed host genera. Density is estimated at the genus level with Scott’s method for genera presumed univoltine, while biased cross validation was used for genera presumed multivoltine. Sample sizes displayed on the right are the total number of records for each genus. Vertical dashed lines correspond to 21 March, 21 June, and 21 September. These parasites have low sample sizes limiting distributional estimation.</w:t>
       </w:r>
     </w:p>
     <w:p>
       <w:pPr>
         <w:pStyle w:val="Body"/>
-      </w:pPr>
-    </w:p>
-    <w:p/>
+        <w:rPr>
+          <w:rFonts w:ascii="Calibri" w:hAnsi="Calibri" w:cs="Calibri"/>
+        </w:rPr>
+      </w:pPr>
+    </w:p>
+    <w:p>
+      <w:pPr>
+        <w:rPr>
+          <w:rFonts w:ascii="Calibri" w:hAnsi="Calibri" w:cs="Calibri"/>
+          <w:sz w:val="22"/>
+          <w:szCs w:val="22"/>
+        </w:rPr>
+      </w:pPr>
+    </w:p>
     <w:sectPr>
       <w:pgSz w:w="12240" w:h="15840"/>
       <w:pgMar w:top="1440" w:right="1440" w:bottom="1440" w:left="1440" w:header="720" w:footer="720" w:gutter="0"/>

</xml_diff>

<commit_message>
corrected proportional abundance in Fig 2
</commit_message>
<xml_diff>
--- a/writing/Analysis_and_Results.docx
+++ b/writing/Analysis_and_Results.docx
@@ -193,12 +193,14 @@
           <w:noProof/>
           <w:sz w:val="22"/>
           <w:szCs w:val="22"/>
+          <w14:ligatures w14:val="standardContextual"/>
         </w:rPr>
+        <w:lastRenderedPageBreak/>
         <w:drawing>
-          <wp:inline distT="0" distB="0" distL="0" distR="0" wp14:anchorId="4A996EC2" wp14:editId="5079DC1C">
-            <wp:extent cx="3847919" cy="4489239"/>
-            <wp:effectExtent l="0" t="0" r="635" b="6985"/>
-            <wp:docPr id="2061788131" name="Picture 1" descr="A graph of different sites&#10;&#10;Description automatically generated with medium confidence"/>
+          <wp:inline distT="0" distB="0" distL="0" distR="0" wp14:anchorId="21D66529" wp14:editId="534B4A42">
+            <wp:extent cx="4316186" cy="5035550"/>
+            <wp:effectExtent l="0" t="0" r="8255" b="0"/>
+            <wp:docPr id="809430524" name="Picture 6" descr="A graph of different colors and numbers&#10;&#10;Description automatically generated"/>
             <wp:cNvGraphicFramePr>
               <a:graphicFrameLocks xmlns:a="http://schemas.openxmlformats.org/drawingml/2006/main" noChangeAspect="1"/>
             </wp:cNvGraphicFramePr>
@@ -206,7 +208,7 @@
               <a:graphicData uri="http://schemas.openxmlformats.org/drawingml/2006/picture">
                 <pic:pic xmlns:pic="http://schemas.openxmlformats.org/drawingml/2006/picture">
                   <pic:nvPicPr>
-                    <pic:cNvPr id="2061788131" name="Picture 1" descr="A graph of different sites&#10;&#10;Description automatically generated with medium confidence"/>
+                    <pic:cNvPr id="809430524" name="Picture 6" descr="A graph of different colors and numbers&#10;&#10;Description automatically generated"/>
                     <pic:cNvPicPr/>
                   </pic:nvPicPr>
                   <pic:blipFill>
@@ -224,7 +226,7 @@
                   <pic:spPr>
                     <a:xfrm>
                       <a:off x="0" y="0"/>
-                      <a:ext cx="3863105" cy="4506956"/>
+                      <a:ext cx="4320865" cy="5041009"/>
                     </a:xfrm>
                     <a:prstGeom prst="rect">
                       <a:avLst/>
@@ -262,16 +264,7 @@
           <w:sz w:val="20"/>
           <w:szCs w:val="20"/>
         </w:rPr>
-        <w:t xml:space="preserve"> for all sites with blue vane trap and net sweeping (black), all sites with only blue vane traps (maroon), Port of Seattle (yellow), Seattle City Lights (blue), and Boeing Plane Field (green). Collection effort </w:t>
-      </w:r>
-      <w:r>
-        <w:rPr>
-          <w:rFonts w:ascii="Calibri" w:hAnsi="Calibri" w:cs="Calibri"/>
-          <w:sz w:val="20"/>
-          <w:szCs w:val="20"/>
-        </w:rPr>
-        <w:lastRenderedPageBreak/>
-        <w:t>(number of sampling sites) was derived from permutation resampling of the subsites within each site for each year.</w:t>
+        <w:t xml:space="preserve"> for all sites with blue vane trap and net sweeping (black), all sites with only blue vane traps (maroon), Port of Seattle (yellow), Seattle City Lights (blue), and Boeing Plane Field (green). Collection effort (number of sampling sites) was derived from permutation resampling of the subsites within each site for each year.</w:t>
       </w:r>
     </w:p>
     <w:p>
@@ -441,7 +434,14 @@
         <w:rPr>
           <w:rFonts w:ascii="Calibri" w:hAnsi="Calibri" w:cs="Calibri"/>
         </w:rPr>
-        <w:t>This study did not focus on documenting in detail the differences in trap function regarding bowl vs. Blue Vane or between various bowl colors. Anecdotally, however, we can report that Blue Vane traps excelled in collecting large bodied species and a greater diversity than bowl traps, yet the two trap types were complementary in function.</w:t>
+        <w:t xml:space="preserve">This study did not focus on documenting in detail the differences in trap function regarding bowl vs. Blue Vane or between various </w:t>
+      </w:r>
+      <w:r>
+        <w:rPr>
+          <w:rFonts w:ascii="Calibri" w:hAnsi="Calibri" w:cs="Calibri"/>
+        </w:rPr>
+        <w:lastRenderedPageBreak/>
+        <w:t>bowl colors. Anecdotally, however, we can report that Blue Vane traps excelled in collecting large bodied species and a greater diversity than bowl traps, yet the two trap types were complementary in function.</w:t>
       </w:r>
       <w:r>
         <w:rPr>
@@ -577,7 +577,6 @@
           </w14:textOutline>
           <w14:ligatures w14:val="standardContextual"/>
         </w:rPr>
-        <w:lastRenderedPageBreak/>
         <w:drawing>
           <wp:inline distT="0" distB="0" distL="0" distR="0" wp14:anchorId="0F4097B9" wp14:editId="4B579EEE">
             <wp:extent cx="5880100" cy="5390092"/>
@@ -638,7 +637,7 @@
           <w:sz w:val="20"/>
           <w:szCs w:val="20"/>
         </w:rPr>
-        <w:t>Proportional abundance and unique species for all genera.</w:t>
+        <w:t xml:space="preserve">Proportional abundance and unique species for all genera. </w:t>
       </w:r>
       <w:r>
         <w:rPr>
@@ -646,7 +645,7 @@
           <w:sz w:val="20"/>
           <w:szCs w:val="20"/>
         </w:rPr>
-        <w:t xml:space="preserve"> A) trap caught records pooled across all sites and years, B) trap records from POS, C) trap records from SCL, D) trap records from BPF, E) trap and net caught records pooled across all sites and years, and F) all net caught records pooled across sites and years.</w:t>
+        <w:t xml:space="preserve">A) trap </w:t>
       </w:r>
       <w:r>
         <w:rPr>
@@ -654,8 +653,176 @@
           <w:sz w:val="20"/>
           <w:szCs w:val="20"/>
         </w:rPr>
-        <w:t xml:space="preserve"> The top three panels compare overall composition by collection method, while the bottom three panels compare composition by site.</w:t>
+        <w:t xml:space="preserve">and net </w:t>
       </w:r>
+      <w:r>
+        <w:rPr>
+          <w:rFonts w:ascii="Calibri" w:hAnsi="Calibri" w:cs="Calibri"/>
+          <w:sz w:val="20"/>
+          <w:szCs w:val="20"/>
+        </w:rPr>
+        <w:t xml:space="preserve">caught records pooled across all sites and years, B) trap records from </w:t>
+      </w:r>
+      <w:r>
+        <w:rPr>
+          <w:rFonts w:ascii="Calibri" w:hAnsi="Calibri" w:cs="Calibri"/>
+          <w:sz w:val="20"/>
+          <w:szCs w:val="20"/>
+        </w:rPr>
+        <w:t>all sites and years</w:t>
+      </w:r>
+      <w:r>
+        <w:rPr>
+          <w:rFonts w:ascii="Calibri" w:hAnsi="Calibri" w:cs="Calibri"/>
+          <w:sz w:val="20"/>
+          <w:szCs w:val="20"/>
+        </w:rPr>
+        <w:t xml:space="preserve">, C) </w:t>
+      </w:r>
+      <w:r>
+        <w:rPr>
+          <w:rFonts w:ascii="Calibri" w:hAnsi="Calibri" w:cs="Calibri"/>
+          <w:sz w:val="20"/>
+          <w:szCs w:val="20"/>
+        </w:rPr>
+        <w:t>net records from all sites and years</w:t>
+      </w:r>
+      <w:r>
+        <w:rPr>
+          <w:rFonts w:ascii="Calibri" w:hAnsi="Calibri" w:cs="Calibri"/>
+          <w:sz w:val="20"/>
+          <w:szCs w:val="20"/>
+        </w:rPr>
+        <w:t xml:space="preserve">, D) trap records from </w:t>
+      </w:r>
+      <w:r>
+        <w:rPr>
+          <w:rFonts w:ascii="Calibri" w:hAnsi="Calibri" w:cs="Calibri"/>
+          <w:sz w:val="20"/>
+          <w:szCs w:val="20"/>
+        </w:rPr>
+        <w:t>POS</w:t>
+      </w:r>
+      <w:r>
+        <w:rPr>
+          <w:rFonts w:ascii="Calibri" w:hAnsi="Calibri" w:cs="Calibri"/>
+          <w:sz w:val="20"/>
+          <w:szCs w:val="20"/>
+        </w:rPr>
+        <w:t xml:space="preserve">, E) trap records </w:t>
+      </w:r>
+      <w:r>
+        <w:rPr>
+          <w:rFonts w:ascii="Calibri" w:hAnsi="Calibri" w:cs="Calibri"/>
+          <w:sz w:val="20"/>
+          <w:szCs w:val="20"/>
+        </w:rPr>
+        <w:t>from BPF</w:t>
+      </w:r>
+      <w:r>
+        <w:rPr>
+          <w:rFonts w:ascii="Calibri" w:hAnsi="Calibri" w:cs="Calibri"/>
+          <w:sz w:val="20"/>
+          <w:szCs w:val="20"/>
+        </w:rPr>
+        <w:t xml:space="preserve">, and F) </w:t>
+      </w:r>
+      <w:r>
+        <w:rPr>
+          <w:rFonts w:ascii="Calibri" w:hAnsi="Calibri" w:cs="Calibri"/>
+          <w:sz w:val="20"/>
+          <w:szCs w:val="20"/>
+        </w:rPr>
+        <w:t>trap</w:t>
+      </w:r>
+      <w:r>
+        <w:rPr>
+          <w:rFonts w:ascii="Calibri" w:hAnsi="Calibri" w:cs="Calibri"/>
+          <w:sz w:val="20"/>
+          <w:szCs w:val="20"/>
+        </w:rPr>
+        <w:t xml:space="preserve"> records </w:t>
+      </w:r>
+      <w:r>
+        <w:rPr>
+          <w:rFonts w:ascii="Calibri" w:hAnsi="Calibri" w:cs="Calibri"/>
+          <w:sz w:val="20"/>
+          <w:szCs w:val="20"/>
+        </w:rPr>
+        <w:t>from SCL</w:t>
+      </w:r>
+      <w:r>
+        <w:rPr>
+          <w:rFonts w:ascii="Calibri" w:hAnsi="Calibri" w:cs="Calibri"/>
+          <w:sz w:val="20"/>
+          <w:szCs w:val="20"/>
+        </w:rPr>
+        <w:t>.</w:t>
+      </w:r>
+      <w:r>
+        <w:rPr>
+          <w:rFonts w:ascii="Calibri" w:hAnsi="Calibri" w:cs="Calibri"/>
+          <w:b/>
+          <w:bCs/>
+          <w:sz w:val="20"/>
+          <w:szCs w:val="20"/>
+        </w:rPr>
+        <w:t xml:space="preserve"> </w:t>
+      </w:r>
+      <w:r>
+        <w:rPr>
+          <w:rFonts w:ascii="Calibri" w:hAnsi="Calibri" w:cs="Calibri"/>
+          <w:sz w:val="20"/>
+          <w:szCs w:val="20"/>
+        </w:rPr>
+        <w:t>The top three panels compare overall composition by collection method, while the bottom three panels compare composition by site.</w:t>
+      </w:r>
+      <w:r>
+        <w:rPr>
+          <w:rFonts w:ascii="Calibri" w:hAnsi="Calibri" w:cs="Calibri"/>
+          <w:sz w:val="20"/>
+          <w:szCs w:val="20"/>
+        </w:rPr>
+        <w:t xml:space="preserve"> Data </w:t>
+      </w:r>
+      <w:proofErr w:type="gramStart"/>
+      <w:r>
+        <w:rPr>
+          <w:rFonts w:ascii="Calibri" w:hAnsi="Calibri" w:cs="Calibri"/>
+          <w:sz w:val="20"/>
+          <w:szCs w:val="20"/>
+        </w:rPr>
+        <w:t>do</w:t>
+      </w:r>
+      <w:proofErr w:type="gramEnd"/>
+      <w:r>
+        <w:rPr>
+          <w:rFonts w:ascii="Calibri" w:hAnsi="Calibri" w:cs="Calibri"/>
+          <w:sz w:val="20"/>
+          <w:szCs w:val="20"/>
+        </w:rPr>
+        <w:t xml:space="preserve"> not include morphospecies.</w:t>
+      </w:r>
+    </w:p>
+    <w:p>
+      <w:pPr>
+        <w:pStyle w:val="Body"/>
+        <w:rPr>
+          <w:rFonts w:ascii="Calibri" w:hAnsi="Calibri" w:cs="Calibri"/>
+          <w:sz w:val="20"/>
+          <w:szCs w:val="20"/>
+        </w:rPr>
+      </w:pPr>
+    </w:p>
+    <w:p>
+      <w:pPr>
+        <w:pStyle w:val="Body"/>
+        <w:rPr>
+          <w:rFonts w:ascii="Calibri" w:hAnsi="Calibri" w:cs="Calibri"/>
+          <w:sz w:val="20"/>
+          <w:szCs w:val="20"/>
+        </w:rPr>
+      </w:pPr>
     </w:p>
     <w:p>
       <w:pPr>
@@ -676,6 +843,7 @@
         <w:rPr>
           <w:rFonts w:ascii="Calibri" w:hAnsi="Calibri" w:cs="Calibri"/>
         </w:rPr>
+        <w:lastRenderedPageBreak/>
         <w:t xml:space="preserve">Species composition varied significantly across sites (PERMANOVA; </w:t>
       </w:r>
       <w:r>
@@ -878,11 +1046,10 @@
           </w14:textOutline>
           <w14:ligatures w14:val="standardContextual"/>
         </w:rPr>
-        <w:lastRenderedPageBreak/>
         <w:drawing>
-          <wp:inline distT="0" distB="0" distL="0" distR="0" wp14:anchorId="3365D440" wp14:editId="273A9437">
-            <wp:extent cx="5613400" cy="4210052"/>
-            <wp:effectExtent l="0" t="0" r="6350" b="0"/>
+          <wp:inline distT="0" distB="0" distL="0" distR="0" wp14:anchorId="3365D440" wp14:editId="4CA7AEC1">
+            <wp:extent cx="5816600" cy="4362452"/>
+            <wp:effectExtent l="0" t="0" r="0" b="0"/>
             <wp:docPr id="1467609845" name="Picture 6" descr="A diagram of different types of objects&#10;&#10;Description automatically generated"/>
             <wp:cNvGraphicFramePr>
               <a:graphicFrameLocks xmlns:a="http://schemas.openxmlformats.org/drawingml/2006/main" noChangeAspect="1"/>
@@ -909,7 +1076,7 @@
                   <pic:spPr>
                     <a:xfrm>
                       <a:off x="0" y="0"/>
-                      <a:ext cx="5623517" cy="4217640"/>
+                      <a:ext cx="5827529" cy="4370649"/>
                     </a:xfrm>
                     <a:prstGeom prst="rect">
                       <a:avLst/>
@@ -3376,6 +3543,7 @@
                 <w:szCs w:val="22"/>
                 <w:bdr w:val="none" w:sz="0" w:space="0" w:color="auto"/>
               </w:rPr>
+              <w:lastRenderedPageBreak/>
               <w:t>Halictus confusus</w:t>
             </w:r>
           </w:p>
@@ -4773,16 +4941,7 @@
           <w:sz w:val="20"/>
           <w:szCs w:val="20"/>
         </w:rPr>
-        <w:t xml:space="preserve"> decrease in Gini is the total </w:t>
-      </w:r>
-      <w:r>
-        <w:rPr>
-          <w:rFonts w:ascii="Calibri" w:hAnsi="Calibri" w:cs="Calibri"/>
-          <w:sz w:val="20"/>
-          <w:szCs w:val="20"/>
-        </w:rPr>
-        <w:lastRenderedPageBreak/>
-        <w:t xml:space="preserve">decrease in node impurities from splitting each node on </w:t>
+        <w:t xml:space="preserve"> decrease in Gini is the total decrease in node impurities from splitting each node on </w:t>
       </w:r>
       <w:r>
         <w:rPr>
@@ -4912,10 +5071,11 @@
             <w14:bevel/>
           </w14:textOutline>
         </w:rPr>
+        <w:lastRenderedPageBreak/>
         <w:drawing>
-          <wp:inline distT="0" distB="0" distL="0" distR="0" wp14:anchorId="6EC8F735" wp14:editId="2EC09C59">
-            <wp:extent cx="4991100" cy="3743325"/>
-            <wp:effectExtent l="0" t="0" r="0" b="9525"/>
+          <wp:inline distT="0" distB="0" distL="0" distR="0" wp14:anchorId="6EC8F735" wp14:editId="7B882901">
+            <wp:extent cx="5689600" cy="4267200"/>
+            <wp:effectExtent l="0" t="0" r="6350" b="0"/>
             <wp:docPr id="244466904" name="Picture 2" descr="A graph of different colors&#10;&#10;Description automatically generated"/>
             <wp:cNvGraphicFramePr>
               <a:graphicFrameLocks xmlns:a="http://schemas.openxmlformats.org/drawingml/2006/main" noChangeAspect="1"/>
@@ -4942,7 +5102,7 @@
                   <pic:spPr>
                     <a:xfrm>
                       <a:off x="0" y="0"/>
-                      <a:ext cx="4994167" cy="3745625"/>
+                      <a:ext cx="5694872" cy="4271154"/>
                     </a:xfrm>
                     <a:prstGeom prst="rect">
                       <a:avLst/>
@@ -5082,13 +5242,14 @@
             <w14:prstDash w14:val="solid"/>
             <w14:bevel/>
           </w14:textOutline>
+          <w14:ligatures w14:val="standardContextual"/>
         </w:rPr>
         <w:lastRenderedPageBreak/>
         <w:drawing>
-          <wp:inline distT="0" distB="0" distL="0" distR="0" wp14:anchorId="2E3AD1FB" wp14:editId="2196673F">
-            <wp:extent cx="5598160" cy="6997700"/>
-            <wp:effectExtent l="0" t="0" r="2540" b="0"/>
-            <wp:docPr id="372965296" name="Picture 3"/>
+          <wp:inline distT="0" distB="0" distL="0" distR="0" wp14:anchorId="5CDD40F4" wp14:editId="55AD93FB">
+            <wp:extent cx="5943600" cy="7429500"/>
+            <wp:effectExtent l="0" t="0" r="0" b="0"/>
+            <wp:docPr id="832367021" name="Picture 5" descr="A chart of different colored lines&#10;&#10;Description automatically generated"/>
             <wp:cNvGraphicFramePr>
               <a:graphicFrameLocks xmlns:a="http://schemas.openxmlformats.org/drawingml/2006/main" noChangeAspect="1"/>
             </wp:cNvGraphicFramePr>
@@ -5096,7 +5257,7 @@
               <a:graphicData uri="http://schemas.openxmlformats.org/drawingml/2006/picture">
                 <pic:pic xmlns:pic="http://schemas.openxmlformats.org/drawingml/2006/picture">
                   <pic:nvPicPr>
-                    <pic:cNvPr id="372965296" name="Picture 372965296"/>
+                    <pic:cNvPr id="832367021" name="Picture 5" descr="A chart of different colored lines&#10;&#10;Description automatically generated"/>
                     <pic:cNvPicPr/>
                   </pic:nvPicPr>
                   <pic:blipFill>
@@ -5114,7 +5275,7 @@
                   <pic:spPr>
                     <a:xfrm>
                       <a:off x="0" y="0"/>
-                      <a:ext cx="5598160" cy="6997700"/>
+                      <a:ext cx="5943600" cy="7429500"/>
                     </a:xfrm>
                     <a:prstGeom prst="rect">
                       <a:avLst/>
@@ -5255,6 +5416,7 @@
         <w:rPr>
           <w:rFonts w:ascii="Calibri" w:hAnsi="Calibri" w:cs="Calibri"/>
         </w:rPr>
+        <w:lastRenderedPageBreak/>
         <w:t>Nomada may use andrena in early season and switch to Agapostemon later</w:t>
       </w:r>
     </w:p>
@@ -5290,7 +5452,6 @@
           </w14:textOutline>
           <w14:ligatures w14:val="standardContextual"/>
         </w:rPr>
-        <w:lastRenderedPageBreak/>
         <w:drawing>
           <wp:inline distT="0" distB="0" distL="0" distR="0" wp14:anchorId="04E8FC9C" wp14:editId="533C91EC">
             <wp:extent cx="3984171" cy="3486150"/>

</xml_diff>